<commit_message>
updating word doc of summary figures
</commit_message>
<xml_diff>
--- a/figures/finalFigures/SpeciesComposition.docx
+++ b/figures/finalFigures/SpeciesComposition.docx
@@ -2,10 +2,7 @@
 <file path=word/document.xml><?xml version="1.0" encoding="utf-8"?>
 <w:document xmlns:wpc="http://schemas.microsoft.com/office/word/2010/wordprocessingCanvas" xmlns:cx="http://schemas.microsoft.com/office/drawing/2014/chartex" xmlns:cx1="http://schemas.microsoft.com/office/drawing/2015/9/8/chartex" xmlns:cx2="http://schemas.microsoft.com/office/drawing/2015/10/21/chartex" xmlns:cx3="http://schemas.microsoft.com/office/drawing/2016/5/9/chartex" xmlns:cx4="http://schemas.microsoft.com/office/drawing/2016/5/10/chartex" xmlns:cx5="http://schemas.microsoft.com/office/drawing/2016/5/11/chartex" xmlns:cx6="http://schemas.microsoft.com/office/drawing/2016/5/12/chartex" xmlns:cx7="http://schemas.microsoft.com/office/drawing/2016/5/13/chartex" xmlns:cx8="http://schemas.microsoft.com/office/drawing/2016/5/14/chartex" xmlns:mc="http://schemas.openxmlformats.org/markup-compatibility/2006" xmlns:aink="http://schemas.microsoft.com/office/drawing/2016/ink" xmlns:am3d="http://schemas.microsoft.com/office/drawing/2017/model3d" xmlns:o="urn:schemas-microsoft-com:office:office" xmlns:r="http://schemas.openxmlformats.org/officeDocument/2006/relationships" xmlns:m="http://schemas.openxmlformats.org/officeDocument/2006/math" xmlns:v="urn:schemas-microsoft-com:vml" xmlns:wp14="http://schemas.microsoft.com/office/word/2010/wordprocessingDrawing" xmlns:wp="http://schemas.openxmlformats.org/drawingml/2006/wordprocessingDrawing" xmlns:w10="urn:schemas-microsoft-com:office:word" xmlns:w="http://schemas.openxmlformats.org/wordprocessingml/2006/main" xmlns:w14="http://schemas.microsoft.com/office/word/2010/wordml" xmlns:w15="http://schemas.microsoft.com/office/word/2012/wordml" xmlns:w16cid="http://schemas.microsoft.com/office/word/2016/wordml/cid" xmlns:w16se="http://schemas.microsoft.com/office/word/2015/wordml/symex" xmlns:wpg="http://schemas.microsoft.com/office/word/2010/wordprocessingGroup" xmlns:wpi="http://schemas.microsoft.com/office/word/2010/wordprocessingInk" xmlns:wne="http://schemas.microsoft.com/office/word/2006/wordml" xmlns:wps="http://schemas.microsoft.com/office/word/2010/wordprocessingShape" mc:Ignorable="w14 w15 w16se w16cid wp14">
   <w:body>
-    <w:p>
-      <w:bookmarkStart w:id="0" w:name="_GoBack"/>
-      <w:bookmarkEnd w:id="0"/>
-    </w:p>
+    <w:p/>
     <w:p>
       <w:pPr>
         <w:rPr>
@@ -1381,7 +1378,10 @@
           <w:u w:val="single"/>
         </w:rPr>
       </w:pPr>
-      <w:r>
+    </w:p>
+    <w:p>
+      <w:pPr>
+        <w:spacing w:line="360" w:lineRule="auto"/>
         <w:rPr>
           <w:rFonts w:cstheme="minorHAnsi"/>
           <w:b/>
@@ -1390,1151 +1390,6 @@
           <w:szCs w:val="32"/>
           <w:u w:val="single"/>
         </w:rPr>
-        <w:t>EDGE</w:t>
-      </w:r>
-    </w:p>
-    <w:p>
-      <w:pPr>
-        <w:spacing w:line="360" w:lineRule="auto"/>
-        <w:rPr>
-          <w:rFonts w:cstheme="minorHAnsi"/>
-          <w:b/>
-          <w:bCs/>
-          <w:sz w:val="20"/>
-          <w:szCs w:val="20"/>
-          <w:highlight w:val="lightGray"/>
-          <w:u w:val="single"/>
-        </w:rPr>
-      </w:pPr>
-      <w:r>
-        <w:rPr>
-          <w:rFonts w:cstheme="minorHAnsi"/>
-          <w:b/>
-          <w:bCs/>
-          <w:sz w:val="20"/>
-          <w:szCs w:val="20"/>
-          <w:highlight w:val="lightGray"/>
-          <w:u w:val="single"/>
-        </w:rPr>
-        <w:t xml:space="preserve">Hemidactylus </w:t>
-      </w:r>
-      <w:proofErr w:type="spellStart"/>
-      <w:r>
-        <w:rPr>
-          <w:rFonts w:cstheme="minorHAnsi"/>
-          <w:b/>
-          <w:bCs/>
-          <w:sz w:val="20"/>
-          <w:szCs w:val="20"/>
-          <w:highlight w:val="lightGray"/>
-          <w:u w:val="single"/>
-        </w:rPr>
-        <w:t>platycephalus</w:t>
-      </w:r>
-      <w:proofErr w:type="spellEnd"/>
-    </w:p>
-    <w:p>
-      <w:pPr>
-        <w:spacing w:line="360" w:lineRule="auto"/>
-        <w:rPr>
-          <w:rFonts w:cstheme="minorHAnsi"/>
-          <w:b/>
-          <w:bCs/>
-          <w:sz w:val="20"/>
-          <w:szCs w:val="20"/>
-          <w:highlight w:val="lightGray"/>
-          <w:u w:val="single"/>
-        </w:rPr>
-      </w:pPr>
-      <w:r>
-        <w:rPr>
-          <w:rFonts w:cstheme="minorHAnsi"/>
-          <w:b/>
-          <w:bCs/>
-          <w:sz w:val="20"/>
-          <w:szCs w:val="20"/>
-          <w:highlight w:val="lightGray"/>
-          <w:u w:val="single"/>
-        </w:rPr>
-        <w:t xml:space="preserve">Hemidactylus </w:t>
-      </w:r>
-      <w:proofErr w:type="spellStart"/>
-      <w:r>
-        <w:rPr>
-          <w:rFonts w:cstheme="minorHAnsi"/>
-          <w:b/>
-          <w:bCs/>
-          <w:sz w:val="20"/>
-          <w:szCs w:val="20"/>
-          <w:highlight w:val="lightGray"/>
-          <w:u w:val="single"/>
-        </w:rPr>
-        <w:t>mabouia</w:t>
-      </w:r>
-      <w:proofErr w:type="spellEnd"/>
-    </w:p>
-    <w:p>
-      <w:pPr>
-        <w:spacing w:line="360" w:lineRule="auto"/>
-        <w:rPr>
-          <w:rFonts w:cstheme="minorHAnsi"/>
-          <w:b/>
-          <w:bCs/>
-          <w:sz w:val="20"/>
-          <w:szCs w:val="20"/>
-          <w:u w:val="single"/>
-        </w:rPr>
-      </w:pPr>
-      <w:r>
-        <w:rPr>
-          <w:rFonts w:cstheme="minorHAnsi"/>
-          <w:b/>
-          <w:bCs/>
-          <w:sz w:val="20"/>
-          <w:szCs w:val="20"/>
-          <w:highlight w:val="lightGray"/>
-          <w:u w:val="single"/>
-        </w:rPr>
-        <w:t xml:space="preserve">Hemidactylus </w:t>
-      </w:r>
-      <w:proofErr w:type="spellStart"/>
-      <w:r>
-        <w:rPr>
-          <w:rFonts w:cstheme="minorHAnsi"/>
-          <w:b/>
-          <w:bCs/>
-          <w:sz w:val="20"/>
-          <w:szCs w:val="20"/>
-          <w:highlight w:val="lightGray"/>
-          <w:u w:val="single"/>
-        </w:rPr>
-        <w:t>mrimaensis</w:t>
-      </w:r>
-      <w:proofErr w:type="spellEnd"/>
-    </w:p>
-    <w:p>
-      <w:pPr>
-        <w:spacing w:line="360" w:lineRule="auto"/>
-        <w:rPr>
-          <w:rFonts w:cstheme="minorHAnsi"/>
-          <w:sz w:val="20"/>
-          <w:szCs w:val="20"/>
-        </w:rPr>
-      </w:pPr>
-      <w:r>
-        <w:rPr>
-          <w:rFonts w:cstheme="minorHAnsi"/>
-          <w:sz w:val="20"/>
-          <w:szCs w:val="20"/>
-        </w:rPr>
-        <w:t xml:space="preserve">Hemidactylus </w:t>
-      </w:r>
-      <w:proofErr w:type="spellStart"/>
-      <w:r>
-        <w:rPr>
-          <w:rFonts w:cstheme="minorHAnsi"/>
-          <w:sz w:val="20"/>
-          <w:szCs w:val="20"/>
-        </w:rPr>
-        <w:t>barbourii</w:t>
-      </w:r>
-      <w:proofErr w:type="spellEnd"/>
-    </w:p>
-    <w:p>
-      <w:pPr>
-        <w:spacing w:line="360" w:lineRule="auto"/>
-        <w:rPr>
-          <w:rFonts w:cstheme="minorHAnsi"/>
-          <w:sz w:val="20"/>
-          <w:szCs w:val="20"/>
-        </w:rPr>
-      </w:pPr>
-      <w:r>
-        <w:rPr>
-          <w:rFonts w:cstheme="minorHAnsi"/>
-          <w:sz w:val="20"/>
-          <w:szCs w:val="20"/>
-        </w:rPr>
-        <w:t xml:space="preserve">Hemidactylus </w:t>
-      </w:r>
-      <w:proofErr w:type="spellStart"/>
-      <w:r>
-        <w:rPr>
-          <w:rFonts w:cstheme="minorHAnsi"/>
-          <w:sz w:val="20"/>
-          <w:szCs w:val="20"/>
-        </w:rPr>
-        <w:t>angulatus</w:t>
-      </w:r>
-      <w:proofErr w:type="spellEnd"/>
-    </w:p>
-    <w:p>
-      <w:pPr>
-        <w:spacing w:line="360" w:lineRule="auto"/>
-        <w:rPr>
-          <w:rFonts w:cstheme="minorHAnsi"/>
-          <w:b/>
-          <w:bCs/>
-          <w:sz w:val="20"/>
-          <w:szCs w:val="20"/>
-          <w:highlight w:val="lightGray"/>
-          <w:u w:val="single"/>
-        </w:rPr>
-      </w:pPr>
-      <w:proofErr w:type="spellStart"/>
-      <w:r>
-        <w:rPr>
-          <w:rFonts w:cstheme="minorHAnsi"/>
-          <w:b/>
-          <w:bCs/>
-          <w:sz w:val="20"/>
-          <w:szCs w:val="20"/>
-          <w:highlight w:val="lightGray"/>
-          <w:u w:val="single"/>
-        </w:rPr>
-        <w:t>Lygodactylus</w:t>
-      </w:r>
-      <w:proofErr w:type="spellEnd"/>
-      <w:r>
-        <w:rPr>
-          <w:rFonts w:cstheme="minorHAnsi"/>
-          <w:b/>
-          <w:bCs/>
-          <w:sz w:val="20"/>
-          <w:szCs w:val="20"/>
-          <w:highlight w:val="lightGray"/>
-          <w:u w:val="single"/>
-        </w:rPr>
-        <w:t xml:space="preserve"> </w:t>
-      </w:r>
-      <w:proofErr w:type="spellStart"/>
-      <w:r>
-        <w:rPr>
-          <w:rFonts w:cstheme="minorHAnsi"/>
-          <w:b/>
-          <w:bCs/>
-          <w:sz w:val="20"/>
-          <w:szCs w:val="20"/>
-          <w:highlight w:val="lightGray"/>
-          <w:u w:val="single"/>
-        </w:rPr>
-        <w:t>mombasicus</w:t>
-      </w:r>
-      <w:proofErr w:type="spellEnd"/>
-    </w:p>
-    <w:p>
-      <w:pPr>
-        <w:spacing w:line="360" w:lineRule="auto"/>
-        <w:rPr>
-          <w:rFonts w:cstheme="minorHAnsi"/>
-          <w:b/>
-          <w:bCs/>
-          <w:sz w:val="20"/>
-          <w:szCs w:val="20"/>
-          <w:highlight w:val="lightGray"/>
-          <w:u w:val="single"/>
-        </w:rPr>
-      </w:pPr>
-      <w:proofErr w:type="spellStart"/>
-      <w:r>
-        <w:rPr>
-          <w:rFonts w:cstheme="minorHAnsi"/>
-          <w:b/>
-          <w:bCs/>
-          <w:sz w:val="20"/>
-          <w:szCs w:val="20"/>
-          <w:highlight w:val="lightGray"/>
-          <w:u w:val="single"/>
-        </w:rPr>
-        <w:t>Chamaeleo</w:t>
-      </w:r>
-      <w:proofErr w:type="spellEnd"/>
-      <w:r>
-        <w:rPr>
-          <w:rFonts w:cstheme="minorHAnsi"/>
-          <w:b/>
-          <w:bCs/>
-          <w:sz w:val="20"/>
-          <w:szCs w:val="20"/>
-          <w:highlight w:val="lightGray"/>
-          <w:u w:val="single"/>
-        </w:rPr>
-        <w:t xml:space="preserve"> </w:t>
-      </w:r>
-      <w:proofErr w:type="spellStart"/>
-      <w:r>
-        <w:rPr>
-          <w:rFonts w:cstheme="minorHAnsi"/>
-          <w:b/>
-          <w:bCs/>
-          <w:sz w:val="20"/>
-          <w:szCs w:val="20"/>
-          <w:highlight w:val="lightGray"/>
-          <w:u w:val="single"/>
-        </w:rPr>
-        <w:t>dilepis</w:t>
-      </w:r>
-      <w:proofErr w:type="spellEnd"/>
-    </w:p>
-    <w:p>
-      <w:pPr>
-        <w:spacing w:line="360" w:lineRule="auto"/>
-        <w:rPr>
-          <w:rFonts w:cstheme="minorHAnsi"/>
-          <w:b/>
-          <w:bCs/>
-          <w:sz w:val="20"/>
-          <w:szCs w:val="20"/>
-          <w:highlight w:val="lightGray"/>
-          <w:u w:val="single"/>
-        </w:rPr>
-      </w:pPr>
-      <w:proofErr w:type="spellStart"/>
-      <w:r>
-        <w:rPr>
-          <w:rFonts w:cstheme="minorHAnsi"/>
-          <w:b/>
-          <w:bCs/>
-          <w:sz w:val="20"/>
-          <w:szCs w:val="20"/>
-          <w:highlight w:val="lightGray"/>
-          <w:u w:val="single"/>
-        </w:rPr>
-        <w:t>Trachylepis</w:t>
-      </w:r>
-      <w:proofErr w:type="spellEnd"/>
-      <w:r>
-        <w:rPr>
-          <w:rFonts w:cstheme="minorHAnsi"/>
-          <w:b/>
-          <w:bCs/>
-          <w:sz w:val="20"/>
-          <w:szCs w:val="20"/>
-          <w:highlight w:val="lightGray"/>
-          <w:u w:val="single"/>
-        </w:rPr>
-        <w:t xml:space="preserve"> </w:t>
-      </w:r>
-      <w:proofErr w:type="spellStart"/>
-      <w:r>
-        <w:rPr>
-          <w:rFonts w:cstheme="minorHAnsi"/>
-          <w:b/>
-          <w:bCs/>
-          <w:sz w:val="20"/>
-          <w:szCs w:val="20"/>
-          <w:highlight w:val="lightGray"/>
-          <w:u w:val="single"/>
-        </w:rPr>
-        <w:t>maculilabris</w:t>
-      </w:r>
-      <w:proofErr w:type="spellEnd"/>
-      <w:r>
-        <w:rPr>
-          <w:rFonts w:cstheme="minorHAnsi"/>
-          <w:b/>
-          <w:bCs/>
-          <w:sz w:val="20"/>
-          <w:szCs w:val="20"/>
-          <w:u w:val="single"/>
-        </w:rPr>
-        <w:t xml:space="preserve"> </w:t>
-      </w:r>
-      <w:r>
-        <w:rPr>
-          <w:rFonts w:cstheme="minorHAnsi"/>
-          <w:b/>
-          <w:bCs/>
-          <w:sz w:val="20"/>
-          <w:szCs w:val="20"/>
-          <w:highlight w:val="yellow"/>
-          <w:u w:val="single"/>
-        </w:rPr>
-        <w:t>*</w:t>
-      </w:r>
-    </w:p>
-    <w:p>
-      <w:pPr>
-        <w:spacing w:line="360" w:lineRule="auto"/>
-        <w:rPr>
-          <w:rFonts w:cstheme="minorHAnsi"/>
-          <w:b/>
-          <w:bCs/>
-          <w:sz w:val="20"/>
-          <w:szCs w:val="20"/>
-          <w:highlight w:val="lightGray"/>
-          <w:u w:val="single"/>
-        </w:rPr>
-      </w:pPr>
-      <w:proofErr w:type="spellStart"/>
-      <w:r>
-        <w:rPr>
-          <w:rFonts w:cstheme="minorHAnsi"/>
-          <w:b/>
-          <w:bCs/>
-          <w:sz w:val="20"/>
-          <w:szCs w:val="20"/>
-          <w:highlight w:val="lightGray"/>
-          <w:u w:val="single"/>
-        </w:rPr>
-        <w:t>Trachylepis</w:t>
-      </w:r>
-      <w:proofErr w:type="spellEnd"/>
-      <w:r>
-        <w:rPr>
-          <w:rFonts w:cstheme="minorHAnsi"/>
-          <w:b/>
-          <w:bCs/>
-          <w:sz w:val="20"/>
-          <w:szCs w:val="20"/>
-          <w:highlight w:val="lightGray"/>
-          <w:u w:val="single"/>
-        </w:rPr>
-        <w:t xml:space="preserve"> </w:t>
-      </w:r>
-      <w:proofErr w:type="spellStart"/>
-      <w:r>
-        <w:rPr>
-          <w:rFonts w:cstheme="minorHAnsi"/>
-          <w:b/>
-          <w:bCs/>
-          <w:sz w:val="20"/>
-          <w:szCs w:val="20"/>
-          <w:highlight w:val="lightGray"/>
-          <w:u w:val="single"/>
-        </w:rPr>
-        <w:t>planifrons</w:t>
-      </w:r>
-      <w:proofErr w:type="spellEnd"/>
-    </w:p>
-    <w:p>
-      <w:pPr>
-        <w:spacing w:line="360" w:lineRule="auto"/>
-        <w:rPr>
-          <w:rFonts w:eastAsia="Times New Roman" w:cstheme="minorHAnsi"/>
-          <w:b/>
-          <w:bCs/>
-          <w:color w:val="000000"/>
-          <w:sz w:val="20"/>
-          <w:szCs w:val="20"/>
-          <w:highlight w:val="yellow"/>
-          <w:u w:val="single"/>
-          <w:shd w:val="clear" w:color="auto" w:fill="FFFFFF"/>
-        </w:rPr>
-      </w:pPr>
-      <w:proofErr w:type="spellStart"/>
-      <w:r>
-        <w:rPr>
-          <w:rFonts w:eastAsia="Times New Roman" w:cstheme="minorHAnsi"/>
-          <w:b/>
-          <w:bCs/>
-          <w:color w:val="000000"/>
-          <w:sz w:val="20"/>
-          <w:szCs w:val="20"/>
-          <w:highlight w:val="lightGray"/>
-          <w:u w:val="single"/>
-          <w:shd w:val="clear" w:color="auto" w:fill="FFFFFF"/>
-        </w:rPr>
-        <w:t>Trachylepis_varia</w:t>
-      </w:r>
-      <w:proofErr w:type="spellEnd"/>
-      <w:r>
-        <w:rPr>
-          <w:rFonts w:eastAsia="Times New Roman" w:cstheme="minorHAnsi"/>
-          <w:b/>
-          <w:bCs/>
-          <w:color w:val="000000"/>
-          <w:sz w:val="20"/>
-          <w:szCs w:val="20"/>
-          <w:highlight w:val="lightGray"/>
-          <w:u w:val="single"/>
-          <w:shd w:val="clear" w:color="auto" w:fill="FFFFFF"/>
-        </w:rPr>
-        <w:t>***</w:t>
-      </w:r>
-    </w:p>
-    <w:p>
-      <w:pPr>
-        <w:spacing w:line="360" w:lineRule="auto"/>
-        <w:rPr>
-          <w:rFonts w:cstheme="minorHAnsi"/>
-          <w:sz w:val="20"/>
-          <w:szCs w:val="20"/>
-        </w:rPr>
-      </w:pPr>
-      <w:proofErr w:type="spellStart"/>
-      <w:r>
-        <w:rPr>
-          <w:rFonts w:cstheme="minorHAnsi"/>
-          <w:sz w:val="20"/>
-          <w:szCs w:val="20"/>
-        </w:rPr>
-        <w:t>Molchus</w:t>
-      </w:r>
-      <w:proofErr w:type="spellEnd"/>
-      <w:r>
-        <w:rPr>
-          <w:rFonts w:cstheme="minorHAnsi"/>
-          <w:sz w:val="20"/>
-          <w:szCs w:val="20"/>
-        </w:rPr>
-        <w:t xml:space="preserve"> </w:t>
-      </w:r>
-      <w:proofErr w:type="spellStart"/>
-      <w:r>
-        <w:rPr>
-          <w:rFonts w:cstheme="minorHAnsi"/>
-          <w:sz w:val="20"/>
-          <w:szCs w:val="20"/>
-        </w:rPr>
-        <w:t>afer</w:t>
-      </w:r>
-      <w:proofErr w:type="spellEnd"/>
-    </w:p>
-    <w:p>
-      <w:pPr>
-        <w:spacing w:line="360" w:lineRule="auto"/>
-        <w:rPr>
-          <w:rFonts w:cstheme="minorHAnsi"/>
-          <w:sz w:val="20"/>
-          <w:szCs w:val="20"/>
-        </w:rPr>
-      </w:pPr>
-      <w:proofErr w:type="spellStart"/>
-      <w:r>
-        <w:rPr>
-          <w:rFonts w:cstheme="minorHAnsi"/>
-          <w:sz w:val="20"/>
-          <w:szCs w:val="20"/>
-        </w:rPr>
-        <w:t>Molchus</w:t>
-      </w:r>
-      <w:proofErr w:type="spellEnd"/>
-      <w:r>
-        <w:rPr>
-          <w:rFonts w:cstheme="minorHAnsi"/>
-          <w:sz w:val="20"/>
-          <w:szCs w:val="20"/>
-        </w:rPr>
-        <w:t xml:space="preserve"> </w:t>
-      </w:r>
-      <w:proofErr w:type="spellStart"/>
-      <w:r>
-        <w:rPr>
-          <w:rFonts w:cstheme="minorHAnsi"/>
-          <w:sz w:val="20"/>
-          <w:szCs w:val="20"/>
-        </w:rPr>
-        <w:t>sundevalli</w:t>
-      </w:r>
-      <w:proofErr w:type="spellEnd"/>
-    </w:p>
-    <w:p>
-      <w:pPr>
-        <w:spacing w:line="360" w:lineRule="auto"/>
-        <w:rPr>
-          <w:rFonts w:eastAsia="Times New Roman" w:cstheme="minorHAnsi"/>
-          <w:b/>
-          <w:bCs/>
-          <w:color w:val="000000"/>
-          <w:sz w:val="20"/>
-          <w:szCs w:val="20"/>
-          <w:u w:val="single"/>
-          <w:shd w:val="clear" w:color="auto" w:fill="FFFFFF"/>
-        </w:rPr>
-      </w:pPr>
-      <w:proofErr w:type="spellStart"/>
-      <w:r>
-        <w:rPr>
-          <w:rFonts w:eastAsia="Times New Roman" w:cstheme="minorHAnsi"/>
-          <w:b/>
-          <w:bCs/>
-          <w:color w:val="000000"/>
-          <w:sz w:val="20"/>
-          <w:szCs w:val="20"/>
-          <w:highlight w:val="lightGray"/>
-          <w:u w:val="single"/>
-          <w:shd w:val="clear" w:color="auto" w:fill="FFFFFF"/>
-        </w:rPr>
-        <w:t>Gastropholis_prasina</w:t>
-      </w:r>
-      <w:proofErr w:type="spellEnd"/>
-      <w:r>
-        <w:rPr>
-          <w:rFonts w:eastAsia="Times New Roman" w:cstheme="minorHAnsi"/>
-          <w:b/>
-          <w:bCs/>
-          <w:color w:val="000000"/>
-          <w:sz w:val="20"/>
-          <w:szCs w:val="20"/>
-          <w:u w:val="single"/>
-          <w:shd w:val="clear" w:color="auto" w:fill="FFFFFF"/>
-        </w:rPr>
-        <w:t xml:space="preserve"> </w:t>
-      </w:r>
-      <w:r>
-        <w:rPr>
-          <w:rFonts w:eastAsia="Times New Roman" w:cstheme="minorHAnsi"/>
-          <w:b/>
-          <w:bCs/>
-          <w:color w:val="000000"/>
-          <w:sz w:val="20"/>
-          <w:szCs w:val="20"/>
-          <w:u w:val="single"/>
-          <w:shd w:val="clear" w:color="auto" w:fill="FFFFFF"/>
-        </w:rPr>
-        <w:t xml:space="preserve">(2) </w:t>
-      </w:r>
-      <w:r>
-        <w:rPr>
-          <w:rFonts w:eastAsia="Times New Roman" w:cstheme="minorHAnsi"/>
-          <w:b/>
-          <w:bCs/>
-          <w:color w:val="000000"/>
-          <w:sz w:val="20"/>
-          <w:szCs w:val="20"/>
-          <w:highlight w:val="yellow"/>
-          <w:u w:val="single"/>
-          <w:shd w:val="clear" w:color="auto" w:fill="FFFFFF"/>
-        </w:rPr>
-        <w:t>*</w:t>
-      </w:r>
-    </w:p>
-    <w:p>
-      <w:pPr>
-        <w:spacing w:line="360" w:lineRule="auto"/>
-        <w:rPr>
-          <w:rFonts w:eastAsia="Times New Roman" w:cstheme="minorHAnsi"/>
-          <w:color w:val="000000"/>
-          <w:sz w:val="20"/>
-          <w:szCs w:val="20"/>
-          <w:shd w:val="clear" w:color="auto" w:fill="FFFFFF"/>
-        </w:rPr>
-      </w:pPr>
-      <w:proofErr w:type="spellStart"/>
-      <w:r>
-        <w:rPr>
-          <w:rFonts w:eastAsia="Times New Roman" w:cstheme="minorHAnsi"/>
-          <w:color w:val="000000"/>
-          <w:sz w:val="20"/>
-          <w:szCs w:val="20"/>
-          <w:shd w:val="clear" w:color="auto" w:fill="FFFFFF"/>
-        </w:rPr>
-        <w:t>Cordylus_tropidosternum</w:t>
-      </w:r>
-      <w:proofErr w:type="spellEnd"/>
-      <w:r>
-        <w:rPr>
-          <w:rFonts w:eastAsia="Times New Roman" w:cstheme="minorHAnsi"/>
-          <w:color w:val="000000"/>
-          <w:sz w:val="20"/>
-          <w:szCs w:val="20"/>
-          <w:shd w:val="clear" w:color="auto" w:fill="FFFFFF"/>
-        </w:rPr>
-        <w:t xml:space="preserve"> </w:t>
-      </w:r>
-    </w:p>
-    <w:p>
-      <w:pPr>
-        <w:spacing w:line="360" w:lineRule="auto"/>
-        <w:rPr>
-          <w:rFonts w:cstheme="minorHAnsi"/>
-          <w:b/>
-          <w:bCs/>
-          <w:sz w:val="20"/>
-          <w:szCs w:val="20"/>
-          <w:highlight w:val="lightGray"/>
-          <w:u w:val="single"/>
-        </w:rPr>
-      </w:pPr>
-      <w:proofErr w:type="spellStart"/>
-      <w:r>
-        <w:rPr>
-          <w:rFonts w:cstheme="minorHAnsi"/>
-          <w:b/>
-          <w:bCs/>
-          <w:sz w:val="20"/>
-          <w:szCs w:val="20"/>
-          <w:highlight w:val="lightGray"/>
-          <w:u w:val="single"/>
-        </w:rPr>
-        <w:t>Nucras</w:t>
-      </w:r>
-      <w:proofErr w:type="spellEnd"/>
-      <w:r>
-        <w:rPr>
-          <w:rFonts w:cstheme="minorHAnsi"/>
-          <w:b/>
-          <w:bCs/>
-          <w:sz w:val="20"/>
-          <w:szCs w:val="20"/>
-          <w:highlight w:val="lightGray"/>
-          <w:u w:val="single"/>
-        </w:rPr>
-        <w:t xml:space="preserve"> </w:t>
-      </w:r>
-      <w:proofErr w:type="spellStart"/>
-      <w:r>
-        <w:rPr>
-          <w:rFonts w:cstheme="minorHAnsi"/>
-          <w:b/>
-          <w:bCs/>
-          <w:sz w:val="20"/>
-          <w:szCs w:val="20"/>
-          <w:highlight w:val="lightGray"/>
-          <w:u w:val="single"/>
-        </w:rPr>
-        <w:t>boulengeri</w:t>
-      </w:r>
-      <w:proofErr w:type="spellEnd"/>
-    </w:p>
-    <w:p>
-      <w:pPr>
-        <w:spacing w:line="360" w:lineRule="auto"/>
-        <w:rPr>
-          <w:rFonts w:cstheme="minorHAnsi"/>
-          <w:b/>
-          <w:bCs/>
-          <w:sz w:val="20"/>
-          <w:szCs w:val="20"/>
-          <w:highlight w:val="lightGray"/>
-          <w:u w:val="single"/>
-        </w:rPr>
-      </w:pPr>
-      <w:proofErr w:type="spellStart"/>
-      <w:r>
-        <w:rPr>
-          <w:rFonts w:cstheme="minorHAnsi"/>
-          <w:sz w:val="20"/>
-          <w:szCs w:val="20"/>
-        </w:rPr>
-        <w:t>Latastia</w:t>
-      </w:r>
-      <w:proofErr w:type="spellEnd"/>
-      <w:r>
-        <w:rPr>
-          <w:rFonts w:cstheme="minorHAnsi"/>
-          <w:sz w:val="20"/>
-          <w:szCs w:val="20"/>
-        </w:rPr>
-        <w:t xml:space="preserve"> </w:t>
-      </w:r>
-      <w:proofErr w:type="spellStart"/>
-      <w:r>
-        <w:rPr>
-          <w:rFonts w:cstheme="minorHAnsi"/>
-          <w:sz w:val="20"/>
-          <w:szCs w:val="20"/>
-        </w:rPr>
-        <w:t>longicaudata</w:t>
-      </w:r>
-      <w:proofErr w:type="spellEnd"/>
-    </w:p>
-    <w:p>
-      <w:pPr>
-        <w:spacing w:line="360" w:lineRule="auto"/>
-        <w:rPr>
-          <w:rFonts w:cstheme="minorHAnsi"/>
-          <w:b/>
-          <w:bCs/>
-          <w:sz w:val="20"/>
-          <w:szCs w:val="20"/>
-          <w:highlight w:val="lightGray"/>
-          <w:u w:val="single"/>
-        </w:rPr>
-      </w:pPr>
-    </w:p>
-    <w:p>
-      <w:pPr>
-        <w:spacing w:line="360" w:lineRule="auto"/>
-        <w:rPr>
-          <w:rFonts w:cstheme="minorHAnsi"/>
-          <w:b/>
-          <w:bCs/>
-          <w:sz w:val="20"/>
-          <w:szCs w:val="20"/>
-          <w:u w:val="single"/>
-        </w:rPr>
-      </w:pPr>
-      <w:proofErr w:type="spellStart"/>
-      <w:r>
-        <w:rPr>
-          <w:rFonts w:cstheme="minorHAnsi"/>
-          <w:b/>
-          <w:bCs/>
-          <w:sz w:val="20"/>
-          <w:szCs w:val="20"/>
-          <w:highlight w:val="lightGray"/>
-          <w:u w:val="single"/>
-        </w:rPr>
-        <w:t>Psamophis</w:t>
-      </w:r>
-      <w:proofErr w:type="spellEnd"/>
-      <w:r>
-        <w:rPr>
-          <w:rFonts w:cstheme="minorHAnsi"/>
-          <w:b/>
-          <w:bCs/>
-          <w:sz w:val="20"/>
-          <w:szCs w:val="20"/>
-          <w:highlight w:val="lightGray"/>
-          <w:u w:val="single"/>
-        </w:rPr>
-        <w:t xml:space="preserve"> </w:t>
-      </w:r>
-      <w:proofErr w:type="spellStart"/>
-      <w:r>
-        <w:rPr>
-          <w:rFonts w:cstheme="minorHAnsi"/>
-          <w:b/>
-          <w:bCs/>
-          <w:sz w:val="20"/>
-          <w:szCs w:val="20"/>
-          <w:highlight w:val="lightGray"/>
-          <w:u w:val="single"/>
-        </w:rPr>
-        <w:t>orientalis</w:t>
-      </w:r>
-      <w:proofErr w:type="spellEnd"/>
-      <w:r>
-        <w:rPr>
-          <w:rFonts w:cstheme="minorHAnsi"/>
-          <w:b/>
-          <w:bCs/>
-          <w:sz w:val="20"/>
-          <w:szCs w:val="20"/>
-          <w:u w:val="single"/>
-        </w:rPr>
-        <w:t xml:space="preserve"> </w:t>
-      </w:r>
-      <w:r>
-        <w:rPr>
-          <w:rFonts w:cstheme="minorHAnsi"/>
-          <w:b/>
-          <w:bCs/>
-          <w:sz w:val="20"/>
-          <w:szCs w:val="20"/>
-          <w:highlight w:val="yellow"/>
-          <w:u w:val="single"/>
-        </w:rPr>
-        <w:t>*</w:t>
-      </w:r>
-    </w:p>
-    <w:p>
-      <w:pPr>
-        <w:spacing w:line="360" w:lineRule="auto"/>
-        <w:rPr>
-          <w:rFonts w:cstheme="minorHAnsi"/>
-          <w:sz w:val="20"/>
-          <w:szCs w:val="20"/>
-        </w:rPr>
-      </w:pPr>
-      <w:proofErr w:type="spellStart"/>
-      <w:r>
-        <w:rPr>
-          <w:rFonts w:cstheme="minorHAnsi"/>
-          <w:sz w:val="20"/>
-          <w:szCs w:val="20"/>
-        </w:rPr>
-        <w:t>Psam</w:t>
-      </w:r>
-      <w:r>
-        <w:rPr>
-          <w:rFonts w:cstheme="minorHAnsi"/>
-          <w:sz w:val="20"/>
-          <w:szCs w:val="20"/>
-        </w:rPr>
-        <w:t>m</w:t>
-      </w:r>
-      <w:r>
-        <w:rPr>
-          <w:rFonts w:cstheme="minorHAnsi"/>
-          <w:sz w:val="20"/>
-          <w:szCs w:val="20"/>
-        </w:rPr>
-        <w:t>ophi</w:t>
-      </w:r>
-      <w:proofErr w:type="spellEnd"/>
-      <w:r>
-        <w:rPr>
-          <w:rFonts w:cstheme="minorHAnsi"/>
-          <w:sz w:val="20"/>
-          <w:szCs w:val="20"/>
-        </w:rPr>
-        <w:t xml:space="preserve"> </w:t>
-      </w:r>
-      <w:proofErr w:type="spellStart"/>
-      <w:r>
-        <w:rPr>
-          <w:rFonts w:cstheme="minorHAnsi"/>
-          <w:sz w:val="20"/>
-          <w:szCs w:val="20"/>
-        </w:rPr>
-        <w:t>punculatus</w:t>
-      </w:r>
-      <w:proofErr w:type="spellEnd"/>
-    </w:p>
-    <w:p>
-      <w:pPr>
-        <w:spacing w:line="360" w:lineRule="auto"/>
-        <w:rPr>
-          <w:rFonts w:cstheme="minorHAnsi"/>
-          <w:sz w:val="20"/>
-          <w:szCs w:val="20"/>
-        </w:rPr>
-      </w:pPr>
-      <w:r>
-        <w:rPr>
-          <w:rFonts w:cstheme="minorHAnsi"/>
-          <w:sz w:val="20"/>
-          <w:szCs w:val="20"/>
-        </w:rPr>
-        <w:t xml:space="preserve">Dispholidus </w:t>
-      </w:r>
-      <w:proofErr w:type="spellStart"/>
-      <w:r>
-        <w:rPr>
-          <w:rFonts w:cstheme="minorHAnsi"/>
-          <w:sz w:val="20"/>
-          <w:szCs w:val="20"/>
-        </w:rPr>
-        <w:t>typus</w:t>
-      </w:r>
-      <w:proofErr w:type="spellEnd"/>
-      <w:r>
-        <w:rPr>
-          <w:rFonts w:cstheme="minorHAnsi"/>
-          <w:sz w:val="20"/>
-          <w:szCs w:val="20"/>
-        </w:rPr>
-        <w:t xml:space="preserve"> (boomslang)</w:t>
-      </w:r>
-    </w:p>
-    <w:p>
-      <w:pPr>
-        <w:spacing w:line="360" w:lineRule="auto"/>
-        <w:rPr>
-          <w:rFonts w:eastAsia="Times New Roman" w:cstheme="minorHAnsi"/>
-          <w:b/>
-          <w:bCs/>
-          <w:sz w:val="20"/>
-          <w:szCs w:val="20"/>
-          <w:highlight w:val="lightGray"/>
-          <w:u w:val="single"/>
-        </w:rPr>
-      </w:pPr>
-      <w:proofErr w:type="spellStart"/>
-      <w:r>
-        <w:rPr>
-          <w:rFonts w:eastAsia="Times New Roman" w:cstheme="minorHAnsi"/>
-          <w:b/>
-          <w:bCs/>
-          <w:color w:val="000000"/>
-          <w:sz w:val="20"/>
-          <w:szCs w:val="20"/>
-          <w:highlight w:val="lightGray"/>
-          <w:u w:val="single"/>
-          <w:shd w:val="clear" w:color="auto" w:fill="FFFFFF"/>
-        </w:rPr>
-        <w:t>Varanus_albigularis</w:t>
-      </w:r>
-      <w:proofErr w:type="spellEnd"/>
-      <w:r>
-        <w:rPr>
-          <w:rFonts w:eastAsia="Times New Roman" w:cstheme="minorHAnsi"/>
-          <w:b/>
-          <w:bCs/>
-          <w:color w:val="000000"/>
-          <w:sz w:val="20"/>
-          <w:szCs w:val="20"/>
-          <w:highlight w:val="lightGray"/>
-          <w:u w:val="single"/>
-          <w:shd w:val="clear" w:color="auto" w:fill="FFFFFF"/>
-        </w:rPr>
-        <w:t>***</w:t>
-      </w:r>
-    </w:p>
-    <w:p>
-      <w:pPr>
-        <w:spacing w:line="360" w:lineRule="auto"/>
-        <w:rPr>
-          <w:rFonts w:eastAsia="Times New Roman" w:cstheme="minorHAnsi"/>
-          <w:color w:val="000000"/>
-          <w:sz w:val="20"/>
-          <w:szCs w:val="20"/>
-          <w:shd w:val="clear" w:color="auto" w:fill="FFFFFF"/>
-        </w:rPr>
-      </w:pPr>
-      <w:proofErr w:type="spellStart"/>
-      <w:r>
-        <w:rPr>
-          <w:rFonts w:eastAsia="Times New Roman" w:cstheme="minorHAnsi"/>
-          <w:color w:val="000000"/>
-          <w:sz w:val="20"/>
-          <w:szCs w:val="20"/>
-          <w:shd w:val="clear" w:color="auto" w:fill="FFFFFF"/>
-        </w:rPr>
-        <w:t>Naja</w:t>
-      </w:r>
-      <w:proofErr w:type="spellEnd"/>
-      <w:r>
-        <w:rPr>
-          <w:rFonts w:eastAsia="Times New Roman" w:cstheme="minorHAnsi"/>
-          <w:color w:val="000000"/>
-          <w:sz w:val="20"/>
-          <w:szCs w:val="20"/>
-          <w:shd w:val="clear" w:color="auto" w:fill="FFFFFF"/>
-        </w:rPr>
-        <w:t xml:space="preserve"> </w:t>
-      </w:r>
-      <w:proofErr w:type="spellStart"/>
-      <w:r>
-        <w:rPr>
-          <w:rFonts w:eastAsia="Times New Roman" w:cstheme="minorHAnsi"/>
-          <w:color w:val="000000"/>
-          <w:sz w:val="20"/>
-          <w:szCs w:val="20"/>
-          <w:shd w:val="clear" w:color="auto" w:fill="FFFFFF"/>
-        </w:rPr>
-        <w:t>melanoleuca</w:t>
-      </w:r>
-      <w:proofErr w:type="spellEnd"/>
-    </w:p>
-    <w:p>
-      <w:pPr>
-        <w:spacing w:line="360" w:lineRule="auto"/>
-        <w:rPr>
-          <w:rFonts w:eastAsia="Times New Roman" w:cstheme="minorHAnsi"/>
-          <w:color w:val="000000"/>
-          <w:sz w:val="20"/>
-          <w:szCs w:val="20"/>
-          <w:shd w:val="clear" w:color="auto" w:fill="FFFFFF"/>
-        </w:rPr>
-      </w:pPr>
-      <w:proofErr w:type="spellStart"/>
-      <w:r>
-        <w:rPr>
-          <w:rFonts w:eastAsia="Times New Roman" w:cstheme="minorHAnsi"/>
-          <w:color w:val="000000"/>
-          <w:sz w:val="20"/>
-          <w:szCs w:val="20"/>
-          <w:shd w:val="clear" w:color="auto" w:fill="FFFFFF"/>
-        </w:rPr>
-        <w:t>Ramphi</w:t>
-      </w:r>
-      <w:r>
-        <w:rPr>
-          <w:rFonts w:eastAsia="Times New Roman" w:cstheme="minorHAnsi"/>
-          <w:color w:val="000000"/>
-          <w:sz w:val="20"/>
-          <w:szCs w:val="20"/>
-          <w:shd w:val="clear" w:color="auto" w:fill="FFFFFF"/>
-        </w:rPr>
-        <w:t>ophis</w:t>
-      </w:r>
-      <w:proofErr w:type="spellEnd"/>
-      <w:r>
-        <w:rPr>
-          <w:rFonts w:eastAsia="Times New Roman" w:cstheme="minorHAnsi"/>
-          <w:color w:val="000000"/>
-          <w:sz w:val="20"/>
-          <w:szCs w:val="20"/>
-          <w:shd w:val="clear" w:color="auto" w:fill="FFFFFF"/>
-        </w:rPr>
-        <w:t xml:space="preserve"> </w:t>
-      </w:r>
-      <w:proofErr w:type="spellStart"/>
-      <w:r>
-        <w:rPr>
-          <w:rFonts w:eastAsia="Times New Roman" w:cstheme="minorHAnsi"/>
-          <w:color w:val="000000"/>
-          <w:sz w:val="20"/>
-          <w:szCs w:val="20"/>
-          <w:shd w:val="clear" w:color="auto" w:fill="FFFFFF"/>
-        </w:rPr>
-        <w:t>rostratus</w:t>
-      </w:r>
-      <w:proofErr w:type="spellEnd"/>
-    </w:p>
-    <w:p>
-      <w:pPr>
-        <w:spacing w:line="360" w:lineRule="auto"/>
-        <w:rPr>
-          <w:rFonts w:eastAsia="Times New Roman" w:cstheme="minorHAnsi"/>
-          <w:color w:val="000000"/>
-          <w:sz w:val="20"/>
-          <w:szCs w:val="20"/>
-          <w:shd w:val="clear" w:color="auto" w:fill="FFFFFF"/>
-        </w:rPr>
-      </w:pPr>
-    </w:p>
-    <w:p>
-      <w:pPr>
-        <w:spacing w:line="360" w:lineRule="auto"/>
-        <w:rPr>
-          <w:rFonts w:eastAsia="Times New Roman" w:cstheme="minorHAnsi"/>
-          <w:b/>
-          <w:bCs/>
-          <w:sz w:val="20"/>
-          <w:szCs w:val="20"/>
-          <w:highlight w:val="lightGray"/>
-          <w:u w:val="single"/>
-        </w:rPr>
-      </w:pPr>
-      <w:proofErr w:type="spellStart"/>
-      <w:r>
-        <w:rPr>
-          <w:rFonts w:eastAsia="Times New Roman" w:cstheme="minorHAnsi"/>
-          <w:b/>
-          <w:bCs/>
-          <w:color w:val="000000"/>
-          <w:sz w:val="20"/>
-          <w:szCs w:val="20"/>
-          <w:highlight w:val="lightGray"/>
-          <w:u w:val="single"/>
-          <w:shd w:val="clear" w:color="auto" w:fill="FFFFFF"/>
-        </w:rPr>
-        <w:t>Arthroleptis_stenodactylus</w:t>
-      </w:r>
-      <w:proofErr w:type="spellEnd"/>
-      <w:r>
-        <w:rPr>
-          <w:rFonts w:eastAsia="Times New Roman" w:cstheme="minorHAnsi"/>
-          <w:b/>
-          <w:bCs/>
-          <w:color w:val="000000"/>
-          <w:sz w:val="20"/>
-          <w:szCs w:val="20"/>
-          <w:u w:val="single"/>
-          <w:shd w:val="clear" w:color="auto" w:fill="FFFFFF"/>
-        </w:rPr>
-        <w:t xml:space="preserve"> </w:t>
-      </w:r>
-      <w:r>
-        <w:rPr>
-          <w:rFonts w:eastAsia="Times New Roman" w:cstheme="minorHAnsi"/>
-          <w:b/>
-          <w:bCs/>
-          <w:color w:val="000000"/>
-          <w:sz w:val="20"/>
-          <w:szCs w:val="20"/>
-          <w:highlight w:val="yellow"/>
-          <w:u w:val="single"/>
-          <w:shd w:val="clear" w:color="auto" w:fill="FFFFFF"/>
-        </w:rPr>
-        <w:t>*</w:t>
-      </w:r>
-    </w:p>
-    <w:p>
-      <w:pPr>
-        <w:spacing w:line="360" w:lineRule="auto"/>
-        <w:rPr>
-          <w:rFonts w:eastAsia="Times New Roman" w:cstheme="minorHAnsi"/>
-          <w:color w:val="000000"/>
-          <w:sz w:val="20"/>
-          <w:szCs w:val="20"/>
-          <w:shd w:val="clear" w:color="auto" w:fill="FFFFFF"/>
-        </w:rPr>
       </w:pPr>
     </w:p>
     <w:p>
@@ -2549,10 +1404,7 @@
           <w:u w:val="single"/>
         </w:rPr>
       </w:pPr>
-    </w:p>
-    <w:p>
-      <w:pPr>
-        <w:spacing w:line="360" w:lineRule="auto"/>
+      <w:r>
         <w:rPr>
           <w:rFonts w:cstheme="minorHAnsi"/>
           <w:b/>
@@ -2561,6 +1413,1151 @@
           <w:szCs w:val="32"/>
           <w:u w:val="single"/>
         </w:rPr>
+        <w:t>EDGE</w:t>
+      </w:r>
+    </w:p>
+    <w:p>
+      <w:pPr>
+        <w:spacing w:line="360" w:lineRule="auto"/>
+        <w:rPr>
+          <w:rFonts w:cstheme="minorHAnsi"/>
+          <w:b/>
+          <w:bCs/>
+          <w:sz w:val="20"/>
+          <w:szCs w:val="20"/>
+          <w:highlight w:val="lightGray"/>
+          <w:u w:val="single"/>
+        </w:rPr>
+      </w:pPr>
+      <w:r>
+        <w:rPr>
+          <w:rFonts w:cstheme="minorHAnsi"/>
+          <w:b/>
+          <w:bCs/>
+          <w:sz w:val="20"/>
+          <w:szCs w:val="20"/>
+          <w:highlight w:val="lightGray"/>
+          <w:u w:val="single"/>
+        </w:rPr>
+        <w:t xml:space="preserve">Hemidactylus </w:t>
+      </w:r>
+      <w:proofErr w:type="spellStart"/>
+      <w:r>
+        <w:rPr>
+          <w:rFonts w:cstheme="minorHAnsi"/>
+          <w:b/>
+          <w:bCs/>
+          <w:sz w:val="20"/>
+          <w:szCs w:val="20"/>
+          <w:highlight w:val="lightGray"/>
+          <w:u w:val="single"/>
+        </w:rPr>
+        <w:t>platycephalus</w:t>
+      </w:r>
+      <w:proofErr w:type="spellEnd"/>
+    </w:p>
+    <w:p>
+      <w:pPr>
+        <w:spacing w:line="360" w:lineRule="auto"/>
+        <w:rPr>
+          <w:rFonts w:cstheme="minorHAnsi"/>
+          <w:b/>
+          <w:bCs/>
+          <w:sz w:val="20"/>
+          <w:szCs w:val="20"/>
+          <w:highlight w:val="lightGray"/>
+          <w:u w:val="single"/>
+        </w:rPr>
+      </w:pPr>
+      <w:r>
+        <w:rPr>
+          <w:rFonts w:cstheme="minorHAnsi"/>
+          <w:b/>
+          <w:bCs/>
+          <w:sz w:val="20"/>
+          <w:szCs w:val="20"/>
+          <w:highlight w:val="lightGray"/>
+          <w:u w:val="single"/>
+        </w:rPr>
+        <w:t xml:space="preserve">Hemidactylus </w:t>
+      </w:r>
+      <w:proofErr w:type="spellStart"/>
+      <w:r>
+        <w:rPr>
+          <w:rFonts w:cstheme="minorHAnsi"/>
+          <w:b/>
+          <w:bCs/>
+          <w:sz w:val="20"/>
+          <w:szCs w:val="20"/>
+          <w:highlight w:val="lightGray"/>
+          <w:u w:val="single"/>
+        </w:rPr>
+        <w:t>mabouia</w:t>
+      </w:r>
+      <w:proofErr w:type="spellEnd"/>
+    </w:p>
+    <w:p>
+      <w:pPr>
+        <w:spacing w:line="360" w:lineRule="auto"/>
+        <w:rPr>
+          <w:rFonts w:cstheme="minorHAnsi"/>
+          <w:b/>
+          <w:bCs/>
+          <w:sz w:val="20"/>
+          <w:szCs w:val="20"/>
+          <w:u w:val="single"/>
+        </w:rPr>
+      </w:pPr>
+      <w:r>
+        <w:rPr>
+          <w:rFonts w:cstheme="minorHAnsi"/>
+          <w:b/>
+          <w:bCs/>
+          <w:sz w:val="20"/>
+          <w:szCs w:val="20"/>
+          <w:highlight w:val="lightGray"/>
+          <w:u w:val="single"/>
+        </w:rPr>
+        <w:t xml:space="preserve">Hemidactylus </w:t>
+      </w:r>
+      <w:proofErr w:type="spellStart"/>
+      <w:r>
+        <w:rPr>
+          <w:rFonts w:cstheme="minorHAnsi"/>
+          <w:b/>
+          <w:bCs/>
+          <w:sz w:val="20"/>
+          <w:szCs w:val="20"/>
+          <w:highlight w:val="lightGray"/>
+          <w:u w:val="single"/>
+        </w:rPr>
+        <w:t>mrimaensis</w:t>
+      </w:r>
+      <w:proofErr w:type="spellEnd"/>
+    </w:p>
+    <w:p>
+      <w:pPr>
+        <w:spacing w:line="360" w:lineRule="auto"/>
+        <w:rPr>
+          <w:rFonts w:cstheme="minorHAnsi"/>
+          <w:sz w:val="20"/>
+          <w:szCs w:val="20"/>
+        </w:rPr>
+      </w:pPr>
+      <w:r>
+        <w:rPr>
+          <w:rFonts w:cstheme="minorHAnsi"/>
+          <w:sz w:val="20"/>
+          <w:szCs w:val="20"/>
+        </w:rPr>
+        <w:t xml:space="preserve">Hemidactylus </w:t>
+      </w:r>
+      <w:proofErr w:type="spellStart"/>
+      <w:r>
+        <w:rPr>
+          <w:rFonts w:cstheme="minorHAnsi"/>
+          <w:sz w:val="20"/>
+          <w:szCs w:val="20"/>
+        </w:rPr>
+        <w:t>barbourii</w:t>
+      </w:r>
+      <w:proofErr w:type="spellEnd"/>
+    </w:p>
+    <w:p>
+      <w:pPr>
+        <w:spacing w:line="360" w:lineRule="auto"/>
+        <w:rPr>
+          <w:rFonts w:cstheme="minorHAnsi"/>
+          <w:sz w:val="20"/>
+          <w:szCs w:val="20"/>
+        </w:rPr>
+      </w:pPr>
+      <w:r>
+        <w:rPr>
+          <w:rFonts w:cstheme="minorHAnsi"/>
+          <w:sz w:val="20"/>
+          <w:szCs w:val="20"/>
+        </w:rPr>
+        <w:t xml:space="preserve">Hemidactylus </w:t>
+      </w:r>
+      <w:proofErr w:type="spellStart"/>
+      <w:r>
+        <w:rPr>
+          <w:rFonts w:cstheme="minorHAnsi"/>
+          <w:sz w:val="20"/>
+          <w:szCs w:val="20"/>
+        </w:rPr>
+        <w:t>angulatus</w:t>
+      </w:r>
+      <w:proofErr w:type="spellEnd"/>
+    </w:p>
+    <w:p>
+      <w:pPr>
+        <w:spacing w:line="360" w:lineRule="auto"/>
+        <w:rPr>
+          <w:rFonts w:cstheme="minorHAnsi"/>
+          <w:b/>
+          <w:bCs/>
+          <w:sz w:val="20"/>
+          <w:szCs w:val="20"/>
+          <w:highlight w:val="lightGray"/>
+          <w:u w:val="single"/>
+        </w:rPr>
+      </w:pPr>
+      <w:proofErr w:type="spellStart"/>
+      <w:r>
+        <w:rPr>
+          <w:rFonts w:cstheme="minorHAnsi"/>
+          <w:b/>
+          <w:bCs/>
+          <w:sz w:val="20"/>
+          <w:szCs w:val="20"/>
+          <w:highlight w:val="lightGray"/>
+          <w:u w:val="single"/>
+        </w:rPr>
+        <w:t>Lygodactylus</w:t>
+      </w:r>
+      <w:proofErr w:type="spellEnd"/>
+      <w:r>
+        <w:rPr>
+          <w:rFonts w:cstheme="minorHAnsi"/>
+          <w:b/>
+          <w:bCs/>
+          <w:sz w:val="20"/>
+          <w:szCs w:val="20"/>
+          <w:highlight w:val="lightGray"/>
+          <w:u w:val="single"/>
+        </w:rPr>
+        <w:t xml:space="preserve"> </w:t>
+      </w:r>
+      <w:proofErr w:type="spellStart"/>
+      <w:r>
+        <w:rPr>
+          <w:rFonts w:cstheme="minorHAnsi"/>
+          <w:b/>
+          <w:bCs/>
+          <w:sz w:val="20"/>
+          <w:szCs w:val="20"/>
+          <w:highlight w:val="lightGray"/>
+          <w:u w:val="single"/>
+        </w:rPr>
+        <w:t>mombasicus</w:t>
+      </w:r>
+      <w:proofErr w:type="spellEnd"/>
+    </w:p>
+    <w:p>
+      <w:pPr>
+        <w:spacing w:line="360" w:lineRule="auto"/>
+        <w:rPr>
+          <w:rFonts w:cstheme="minorHAnsi"/>
+          <w:b/>
+          <w:bCs/>
+          <w:sz w:val="20"/>
+          <w:szCs w:val="20"/>
+          <w:highlight w:val="lightGray"/>
+          <w:u w:val="single"/>
+        </w:rPr>
+      </w:pPr>
+      <w:proofErr w:type="spellStart"/>
+      <w:r>
+        <w:rPr>
+          <w:rFonts w:cstheme="minorHAnsi"/>
+          <w:b/>
+          <w:bCs/>
+          <w:sz w:val="20"/>
+          <w:szCs w:val="20"/>
+          <w:highlight w:val="lightGray"/>
+          <w:u w:val="single"/>
+        </w:rPr>
+        <w:t>Chamaeleo</w:t>
+      </w:r>
+      <w:proofErr w:type="spellEnd"/>
+      <w:r>
+        <w:rPr>
+          <w:rFonts w:cstheme="minorHAnsi"/>
+          <w:b/>
+          <w:bCs/>
+          <w:sz w:val="20"/>
+          <w:szCs w:val="20"/>
+          <w:highlight w:val="lightGray"/>
+          <w:u w:val="single"/>
+        </w:rPr>
+        <w:t xml:space="preserve"> </w:t>
+      </w:r>
+      <w:proofErr w:type="spellStart"/>
+      <w:r>
+        <w:rPr>
+          <w:rFonts w:cstheme="minorHAnsi"/>
+          <w:b/>
+          <w:bCs/>
+          <w:sz w:val="20"/>
+          <w:szCs w:val="20"/>
+          <w:highlight w:val="lightGray"/>
+          <w:u w:val="single"/>
+        </w:rPr>
+        <w:t>dilepis</w:t>
+      </w:r>
+      <w:proofErr w:type="spellEnd"/>
+    </w:p>
+    <w:p>
+      <w:pPr>
+        <w:spacing w:line="360" w:lineRule="auto"/>
+        <w:rPr>
+          <w:rFonts w:cstheme="minorHAnsi"/>
+          <w:b/>
+          <w:bCs/>
+          <w:sz w:val="20"/>
+          <w:szCs w:val="20"/>
+          <w:highlight w:val="lightGray"/>
+          <w:u w:val="single"/>
+        </w:rPr>
+      </w:pPr>
+      <w:proofErr w:type="spellStart"/>
+      <w:r>
+        <w:rPr>
+          <w:rFonts w:cstheme="minorHAnsi"/>
+          <w:b/>
+          <w:bCs/>
+          <w:sz w:val="20"/>
+          <w:szCs w:val="20"/>
+          <w:highlight w:val="lightGray"/>
+          <w:u w:val="single"/>
+        </w:rPr>
+        <w:t>Trachylepis</w:t>
+      </w:r>
+      <w:proofErr w:type="spellEnd"/>
+      <w:r>
+        <w:rPr>
+          <w:rFonts w:cstheme="minorHAnsi"/>
+          <w:b/>
+          <w:bCs/>
+          <w:sz w:val="20"/>
+          <w:szCs w:val="20"/>
+          <w:highlight w:val="lightGray"/>
+          <w:u w:val="single"/>
+        </w:rPr>
+        <w:t xml:space="preserve"> </w:t>
+      </w:r>
+      <w:proofErr w:type="spellStart"/>
+      <w:r>
+        <w:rPr>
+          <w:rFonts w:cstheme="minorHAnsi"/>
+          <w:b/>
+          <w:bCs/>
+          <w:sz w:val="20"/>
+          <w:szCs w:val="20"/>
+          <w:highlight w:val="lightGray"/>
+          <w:u w:val="single"/>
+        </w:rPr>
+        <w:t>maculilabris</w:t>
+      </w:r>
+      <w:proofErr w:type="spellEnd"/>
+      <w:r>
+        <w:rPr>
+          <w:rFonts w:cstheme="minorHAnsi"/>
+          <w:b/>
+          <w:bCs/>
+          <w:sz w:val="20"/>
+          <w:szCs w:val="20"/>
+          <w:u w:val="single"/>
+        </w:rPr>
+        <w:t xml:space="preserve"> </w:t>
+      </w:r>
+      <w:r>
+        <w:rPr>
+          <w:rFonts w:cstheme="minorHAnsi"/>
+          <w:b/>
+          <w:bCs/>
+          <w:sz w:val="20"/>
+          <w:szCs w:val="20"/>
+          <w:highlight w:val="yellow"/>
+          <w:u w:val="single"/>
+        </w:rPr>
+        <w:t>*</w:t>
+      </w:r>
+    </w:p>
+    <w:p>
+      <w:pPr>
+        <w:spacing w:line="360" w:lineRule="auto"/>
+        <w:rPr>
+          <w:rFonts w:cstheme="minorHAnsi"/>
+          <w:b/>
+          <w:bCs/>
+          <w:sz w:val="20"/>
+          <w:szCs w:val="20"/>
+          <w:highlight w:val="lightGray"/>
+          <w:u w:val="single"/>
+        </w:rPr>
+      </w:pPr>
+      <w:proofErr w:type="spellStart"/>
+      <w:r>
+        <w:rPr>
+          <w:rFonts w:cstheme="minorHAnsi"/>
+          <w:b/>
+          <w:bCs/>
+          <w:sz w:val="20"/>
+          <w:szCs w:val="20"/>
+          <w:highlight w:val="lightGray"/>
+          <w:u w:val="single"/>
+        </w:rPr>
+        <w:t>Trachylepis</w:t>
+      </w:r>
+      <w:proofErr w:type="spellEnd"/>
+      <w:r>
+        <w:rPr>
+          <w:rFonts w:cstheme="minorHAnsi"/>
+          <w:b/>
+          <w:bCs/>
+          <w:sz w:val="20"/>
+          <w:szCs w:val="20"/>
+          <w:highlight w:val="lightGray"/>
+          <w:u w:val="single"/>
+        </w:rPr>
+        <w:t xml:space="preserve"> </w:t>
+      </w:r>
+      <w:proofErr w:type="spellStart"/>
+      <w:r>
+        <w:rPr>
+          <w:rFonts w:cstheme="minorHAnsi"/>
+          <w:b/>
+          <w:bCs/>
+          <w:sz w:val="20"/>
+          <w:szCs w:val="20"/>
+          <w:highlight w:val="lightGray"/>
+          <w:u w:val="single"/>
+        </w:rPr>
+        <w:t>planifrons</w:t>
+      </w:r>
+      <w:proofErr w:type="spellEnd"/>
+    </w:p>
+    <w:p>
+      <w:pPr>
+        <w:spacing w:line="360" w:lineRule="auto"/>
+        <w:rPr>
+          <w:rFonts w:eastAsia="Times New Roman" w:cstheme="minorHAnsi"/>
+          <w:b/>
+          <w:bCs/>
+          <w:color w:val="000000"/>
+          <w:sz w:val="20"/>
+          <w:szCs w:val="20"/>
+          <w:highlight w:val="yellow"/>
+          <w:u w:val="single"/>
+          <w:shd w:val="clear" w:color="auto" w:fill="FFFFFF"/>
+        </w:rPr>
+      </w:pPr>
+      <w:proofErr w:type="spellStart"/>
+      <w:r>
+        <w:rPr>
+          <w:rFonts w:eastAsia="Times New Roman" w:cstheme="minorHAnsi"/>
+          <w:b/>
+          <w:bCs/>
+          <w:color w:val="000000"/>
+          <w:sz w:val="20"/>
+          <w:szCs w:val="20"/>
+          <w:highlight w:val="lightGray"/>
+          <w:u w:val="single"/>
+          <w:shd w:val="clear" w:color="auto" w:fill="FFFFFF"/>
+        </w:rPr>
+        <w:t>Trachylepis_varia</w:t>
+      </w:r>
+      <w:proofErr w:type="spellEnd"/>
+      <w:r>
+        <w:rPr>
+          <w:rFonts w:eastAsia="Times New Roman" w:cstheme="minorHAnsi"/>
+          <w:b/>
+          <w:bCs/>
+          <w:color w:val="000000"/>
+          <w:sz w:val="20"/>
+          <w:szCs w:val="20"/>
+          <w:highlight w:val="lightGray"/>
+          <w:u w:val="single"/>
+          <w:shd w:val="clear" w:color="auto" w:fill="FFFFFF"/>
+        </w:rPr>
+        <w:t>***</w:t>
+      </w:r>
+    </w:p>
+    <w:p>
+      <w:pPr>
+        <w:spacing w:line="360" w:lineRule="auto"/>
+        <w:rPr>
+          <w:rFonts w:cstheme="minorHAnsi"/>
+          <w:sz w:val="20"/>
+          <w:szCs w:val="20"/>
+        </w:rPr>
+      </w:pPr>
+      <w:proofErr w:type="spellStart"/>
+      <w:r>
+        <w:rPr>
+          <w:rFonts w:cstheme="minorHAnsi"/>
+          <w:sz w:val="20"/>
+          <w:szCs w:val="20"/>
+        </w:rPr>
+        <w:t>Molchus</w:t>
+      </w:r>
+      <w:proofErr w:type="spellEnd"/>
+      <w:r>
+        <w:rPr>
+          <w:rFonts w:cstheme="minorHAnsi"/>
+          <w:sz w:val="20"/>
+          <w:szCs w:val="20"/>
+        </w:rPr>
+        <w:t xml:space="preserve"> </w:t>
+      </w:r>
+      <w:proofErr w:type="spellStart"/>
+      <w:r>
+        <w:rPr>
+          <w:rFonts w:cstheme="minorHAnsi"/>
+          <w:sz w:val="20"/>
+          <w:szCs w:val="20"/>
+        </w:rPr>
+        <w:t>afer</w:t>
+      </w:r>
+      <w:proofErr w:type="spellEnd"/>
+    </w:p>
+    <w:p>
+      <w:pPr>
+        <w:spacing w:line="360" w:lineRule="auto"/>
+        <w:rPr>
+          <w:rFonts w:cstheme="minorHAnsi"/>
+          <w:sz w:val="20"/>
+          <w:szCs w:val="20"/>
+        </w:rPr>
+      </w:pPr>
+      <w:proofErr w:type="spellStart"/>
+      <w:r>
+        <w:rPr>
+          <w:rFonts w:cstheme="minorHAnsi"/>
+          <w:sz w:val="20"/>
+          <w:szCs w:val="20"/>
+        </w:rPr>
+        <w:t>Molchus</w:t>
+      </w:r>
+      <w:proofErr w:type="spellEnd"/>
+      <w:r>
+        <w:rPr>
+          <w:rFonts w:cstheme="minorHAnsi"/>
+          <w:sz w:val="20"/>
+          <w:szCs w:val="20"/>
+        </w:rPr>
+        <w:t xml:space="preserve"> </w:t>
+      </w:r>
+      <w:proofErr w:type="spellStart"/>
+      <w:r>
+        <w:rPr>
+          <w:rFonts w:cstheme="minorHAnsi"/>
+          <w:sz w:val="20"/>
+          <w:szCs w:val="20"/>
+        </w:rPr>
+        <w:t>sundevalli</w:t>
+      </w:r>
+      <w:proofErr w:type="spellEnd"/>
+    </w:p>
+    <w:p>
+      <w:pPr>
+        <w:spacing w:line="360" w:lineRule="auto"/>
+        <w:rPr>
+          <w:rFonts w:eastAsia="Times New Roman" w:cstheme="minorHAnsi"/>
+          <w:b/>
+          <w:bCs/>
+          <w:color w:val="000000"/>
+          <w:sz w:val="20"/>
+          <w:szCs w:val="20"/>
+          <w:u w:val="single"/>
+          <w:shd w:val="clear" w:color="auto" w:fill="FFFFFF"/>
+        </w:rPr>
+      </w:pPr>
+      <w:proofErr w:type="spellStart"/>
+      <w:r>
+        <w:rPr>
+          <w:rFonts w:eastAsia="Times New Roman" w:cstheme="minorHAnsi"/>
+          <w:b/>
+          <w:bCs/>
+          <w:color w:val="000000"/>
+          <w:sz w:val="20"/>
+          <w:szCs w:val="20"/>
+          <w:highlight w:val="lightGray"/>
+          <w:u w:val="single"/>
+          <w:shd w:val="clear" w:color="auto" w:fill="FFFFFF"/>
+        </w:rPr>
+        <w:t>Gastropholis_prasina</w:t>
+      </w:r>
+      <w:proofErr w:type="spellEnd"/>
+      <w:r>
+        <w:rPr>
+          <w:rFonts w:eastAsia="Times New Roman" w:cstheme="minorHAnsi"/>
+          <w:b/>
+          <w:bCs/>
+          <w:color w:val="000000"/>
+          <w:sz w:val="20"/>
+          <w:szCs w:val="20"/>
+          <w:u w:val="single"/>
+          <w:shd w:val="clear" w:color="auto" w:fill="FFFFFF"/>
+        </w:rPr>
+        <w:t xml:space="preserve"> </w:t>
+      </w:r>
+      <w:r>
+        <w:rPr>
+          <w:rFonts w:eastAsia="Times New Roman" w:cstheme="minorHAnsi"/>
+          <w:b/>
+          <w:bCs/>
+          <w:color w:val="000000"/>
+          <w:sz w:val="20"/>
+          <w:szCs w:val="20"/>
+          <w:u w:val="single"/>
+          <w:shd w:val="clear" w:color="auto" w:fill="FFFFFF"/>
+        </w:rPr>
+        <w:t xml:space="preserve">(2) </w:t>
+      </w:r>
+      <w:r>
+        <w:rPr>
+          <w:rFonts w:eastAsia="Times New Roman" w:cstheme="minorHAnsi"/>
+          <w:b/>
+          <w:bCs/>
+          <w:color w:val="000000"/>
+          <w:sz w:val="20"/>
+          <w:szCs w:val="20"/>
+          <w:highlight w:val="yellow"/>
+          <w:u w:val="single"/>
+          <w:shd w:val="clear" w:color="auto" w:fill="FFFFFF"/>
+        </w:rPr>
+        <w:t>*</w:t>
+      </w:r>
+    </w:p>
+    <w:p>
+      <w:pPr>
+        <w:spacing w:line="360" w:lineRule="auto"/>
+        <w:rPr>
+          <w:rFonts w:eastAsia="Times New Roman" w:cstheme="minorHAnsi"/>
+          <w:color w:val="000000"/>
+          <w:sz w:val="20"/>
+          <w:szCs w:val="20"/>
+          <w:shd w:val="clear" w:color="auto" w:fill="FFFFFF"/>
+        </w:rPr>
+      </w:pPr>
+      <w:proofErr w:type="spellStart"/>
+      <w:r>
+        <w:rPr>
+          <w:rFonts w:eastAsia="Times New Roman" w:cstheme="minorHAnsi"/>
+          <w:color w:val="000000"/>
+          <w:sz w:val="20"/>
+          <w:szCs w:val="20"/>
+          <w:shd w:val="clear" w:color="auto" w:fill="FFFFFF"/>
+        </w:rPr>
+        <w:t>Cordylus_tropidosternum</w:t>
+      </w:r>
+      <w:proofErr w:type="spellEnd"/>
+      <w:r>
+        <w:rPr>
+          <w:rFonts w:eastAsia="Times New Roman" w:cstheme="minorHAnsi"/>
+          <w:color w:val="000000"/>
+          <w:sz w:val="20"/>
+          <w:szCs w:val="20"/>
+          <w:shd w:val="clear" w:color="auto" w:fill="FFFFFF"/>
+        </w:rPr>
+        <w:t xml:space="preserve"> </w:t>
+      </w:r>
+    </w:p>
+    <w:p>
+      <w:pPr>
+        <w:spacing w:line="360" w:lineRule="auto"/>
+        <w:rPr>
+          <w:rFonts w:cstheme="minorHAnsi"/>
+          <w:b/>
+          <w:bCs/>
+          <w:sz w:val="20"/>
+          <w:szCs w:val="20"/>
+          <w:highlight w:val="lightGray"/>
+          <w:u w:val="single"/>
+        </w:rPr>
+      </w:pPr>
+      <w:proofErr w:type="spellStart"/>
+      <w:r>
+        <w:rPr>
+          <w:rFonts w:cstheme="minorHAnsi"/>
+          <w:b/>
+          <w:bCs/>
+          <w:sz w:val="20"/>
+          <w:szCs w:val="20"/>
+          <w:highlight w:val="lightGray"/>
+          <w:u w:val="single"/>
+        </w:rPr>
+        <w:t>Nucras</w:t>
+      </w:r>
+      <w:proofErr w:type="spellEnd"/>
+      <w:r>
+        <w:rPr>
+          <w:rFonts w:cstheme="minorHAnsi"/>
+          <w:b/>
+          <w:bCs/>
+          <w:sz w:val="20"/>
+          <w:szCs w:val="20"/>
+          <w:highlight w:val="lightGray"/>
+          <w:u w:val="single"/>
+        </w:rPr>
+        <w:t xml:space="preserve"> </w:t>
+      </w:r>
+      <w:proofErr w:type="spellStart"/>
+      <w:r>
+        <w:rPr>
+          <w:rFonts w:cstheme="minorHAnsi"/>
+          <w:b/>
+          <w:bCs/>
+          <w:sz w:val="20"/>
+          <w:szCs w:val="20"/>
+          <w:highlight w:val="lightGray"/>
+          <w:u w:val="single"/>
+        </w:rPr>
+        <w:t>boulengeri</w:t>
+      </w:r>
+      <w:proofErr w:type="spellEnd"/>
+    </w:p>
+    <w:p>
+      <w:pPr>
+        <w:spacing w:line="360" w:lineRule="auto"/>
+        <w:rPr>
+          <w:rFonts w:cstheme="minorHAnsi"/>
+          <w:b/>
+          <w:bCs/>
+          <w:sz w:val="20"/>
+          <w:szCs w:val="20"/>
+          <w:highlight w:val="lightGray"/>
+          <w:u w:val="single"/>
+        </w:rPr>
+      </w:pPr>
+      <w:proofErr w:type="spellStart"/>
+      <w:r>
+        <w:rPr>
+          <w:rFonts w:cstheme="minorHAnsi"/>
+          <w:sz w:val="20"/>
+          <w:szCs w:val="20"/>
+        </w:rPr>
+        <w:t>Latastia</w:t>
+      </w:r>
+      <w:proofErr w:type="spellEnd"/>
+      <w:r>
+        <w:rPr>
+          <w:rFonts w:cstheme="minorHAnsi"/>
+          <w:sz w:val="20"/>
+          <w:szCs w:val="20"/>
+        </w:rPr>
+        <w:t xml:space="preserve"> </w:t>
+      </w:r>
+      <w:proofErr w:type="spellStart"/>
+      <w:r>
+        <w:rPr>
+          <w:rFonts w:cstheme="minorHAnsi"/>
+          <w:sz w:val="20"/>
+          <w:szCs w:val="20"/>
+        </w:rPr>
+        <w:t>longicaudata</w:t>
+      </w:r>
+      <w:proofErr w:type="spellEnd"/>
+    </w:p>
+    <w:p>
+      <w:pPr>
+        <w:spacing w:line="360" w:lineRule="auto"/>
+        <w:rPr>
+          <w:rFonts w:cstheme="minorHAnsi"/>
+          <w:b/>
+          <w:bCs/>
+          <w:sz w:val="20"/>
+          <w:szCs w:val="20"/>
+          <w:highlight w:val="lightGray"/>
+          <w:u w:val="single"/>
+        </w:rPr>
+      </w:pPr>
+    </w:p>
+    <w:p>
+      <w:pPr>
+        <w:spacing w:line="360" w:lineRule="auto"/>
+        <w:rPr>
+          <w:rFonts w:cstheme="minorHAnsi"/>
+          <w:b/>
+          <w:bCs/>
+          <w:sz w:val="20"/>
+          <w:szCs w:val="20"/>
+          <w:u w:val="single"/>
+        </w:rPr>
+      </w:pPr>
+      <w:proofErr w:type="spellStart"/>
+      <w:r>
+        <w:rPr>
+          <w:rFonts w:cstheme="minorHAnsi"/>
+          <w:b/>
+          <w:bCs/>
+          <w:sz w:val="20"/>
+          <w:szCs w:val="20"/>
+          <w:highlight w:val="lightGray"/>
+          <w:u w:val="single"/>
+        </w:rPr>
+        <w:t>Psamophis</w:t>
+      </w:r>
+      <w:proofErr w:type="spellEnd"/>
+      <w:r>
+        <w:rPr>
+          <w:rFonts w:cstheme="minorHAnsi"/>
+          <w:b/>
+          <w:bCs/>
+          <w:sz w:val="20"/>
+          <w:szCs w:val="20"/>
+          <w:highlight w:val="lightGray"/>
+          <w:u w:val="single"/>
+        </w:rPr>
+        <w:t xml:space="preserve"> </w:t>
+      </w:r>
+      <w:proofErr w:type="spellStart"/>
+      <w:r>
+        <w:rPr>
+          <w:rFonts w:cstheme="minorHAnsi"/>
+          <w:b/>
+          <w:bCs/>
+          <w:sz w:val="20"/>
+          <w:szCs w:val="20"/>
+          <w:highlight w:val="lightGray"/>
+          <w:u w:val="single"/>
+        </w:rPr>
+        <w:t>orientalis</w:t>
+      </w:r>
+      <w:proofErr w:type="spellEnd"/>
+      <w:r>
+        <w:rPr>
+          <w:rFonts w:cstheme="minorHAnsi"/>
+          <w:b/>
+          <w:bCs/>
+          <w:sz w:val="20"/>
+          <w:szCs w:val="20"/>
+          <w:u w:val="single"/>
+        </w:rPr>
+        <w:t xml:space="preserve"> </w:t>
+      </w:r>
+      <w:r>
+        <w:rPr>
+          <w:rFonts w:cstheme="minorHAnsi"/>
+          <w:b/>
+          <w:bCs/>
+          <w:sz w:val="20"/>
+          <w:szCs w:val="20"/>
+          <w:highlight w:val="yellow"/>
+          <w:u w:val="single"/>
+        </w:rPr>
+        <w:t>*</w:t>
+      </w:r>
+    </w:p>
+    <w:p>
+      <w:pPr>
+        <w:spacing w:line="360" w:lineRule="auto"/>
+        <w:rPr>
+          <w:rFonts w:cstheme="minorHAnsi"/>
+          <w:sz w:val="20"/>
+          <w:szCs w:val="20"/>
+        </w:rPr>
+      </w:pPr>
+      <w:proofErr w:type="spellStart"/>
+      <w:r>
+        <w:rPr>
+          <w:rFonts w:cstheme="minorHAnsi"/>
+          <w:sz w:val="20"/>
+          <w:szCs w:val="20"/>
+        </w:rPr>
+        <w:t>Psam</w:t>
+      </w:r>
+      <w:r>
+        <w:rPr>
+          <w:rFonts w:cstheme="minorHAnsi"/>
+          <w:sz w:val="20"/>
+          <w:szCs w:val="20"/>
+        </w:rPr>
+        <w:t>m</w:t>
+      </w:r>
+      <w:r>
+        <w:rPr>
+          <w:rFonts w:cstheme="minorHAnsi"/>
+          <w:sz w:val="20"/>
+          <w:szCs w:val="20"/>
+        </w:rPr>
+        <w:t>ophi</w:t>
+      </w:r>
+      <w:proofErr w:type="spellEnd"/>
+      <w:r>
+        <w:rPr>
+          <w:rFonts w:cstheme="minorHAnsi"/>
+          <w:sz w:val="20"/>
+          <w:szCs w:val="20"/>
+        </w:rPr>
+        <w:t xml:space="preserve"> </w:t>
+      </w:r>
+      <w:proofErr w:type="spellStart"/>
+      <w:r>
+        <w:rPr>
+          <w:rFonts w:cstheme="minorHAnsi"/>
+          <w:sz w:val="20"/>
+          <w:szCs w:val="20"/>
+        </w:rPr>
+        <w:t>punculatus</w:t>
+      </w:r>
+      <w:proofErr w:type="spellEnd"/>
+    </w:p>
+    <w:p>
+      <w:pPr>
+        <w:spacing w:line="360" w:lineRule="auto"/>
+        <w:rPr>
+          <w:rFonts w:cstheme="minorHAnsi"/>
+          <w:sz w:val="20"/>
+          <w:szCs w:val="20"/>
+        </w:rPr>
+      </w:pPr>
+      <w:r>
+        <w:rPr>
+          <w:rFonts w:cstheme="minorHAnsi"/>
+          <w:sz w:val="20"/>
+          <w:szCs w:val="20"/>
+        </w:rPr>
+        <w:t xml:space="preserve">Dispholidus </w:t>
+      </w:r>
+      <w:proofErr w:type="spellStart"/>
+      <w:r>
+        <w:rPr>
+          <w:rFonts w:cstheme="minorHAnsi"/>
+          <w:sz w:val="20"/>
+          <w:szCs w:val="20"/>
+        </w:rPr>
+        <w:t>typus</w:t>
+      </w:r>
+      <w:proofErr w:type="spellEnd"/>
+      <w:r>
+        <w:rPr>
+          <w:rFonts w:cstheme="minorHAnsi"/>
+          <w:sz w:val="20"/>
+          <w:szCs w:val="20"/>
+        </w:rPr>
+        <w:t xml:space="preserve"> (boomslang)</w:t>
+      </w:r>
+    </w:p>
+    <w:p>
+      <w:pPr>
+        <w:spacing w:line="360" w:lineRule="auto"/>
+        <w:rPr>
+          <w:rFonts w:eastAsia="Times New Roman" w:cstheme="minorHAnsi"/>
+          <w:b/>
+          <w:bCs/>
+          <w:sz w:val="20"/>
+          <w:szCs w:val="20"/>
+          <w:highlight w:val="lightGray"/>
+          <w:u w:val="single"/>
+        </w:rPr>
+      </w:pPr>
+      <w:proofErr w:type="spellStart"/>
+      <w:r>
+        <w:rPr>
+          <w:rFonts w:eastAsia="Times New Roman" w:cstheme="minorHAnsi"/>
+          <w:b/>
+          <w:bCs/>
+          <w:color w:val="000000"/>
+          <w:sz w:val="20"/>
+          <w:szCs w:val="20"/>
+          <w:highlight w:val="lightGray"/>
+          <w:u w:val="single"/>
+          <w:shd w:val="clear" w:color="auto" w:fill="FFFFFF"/>
+        </w:rPr>
+        <w:t>Varanus_albigularis</w:t>
+      </w:r>
+      <w:proofErr w:type="spellEnd"/>
+      <w:r>
+        <w:rPr>
+          <w:rFonts w:eastAsia="Times New Roman" w:cstheme="minorHAnsi"/>
+          <w:b/>
+          <w:bCs/>
+          <w:color w:val="000000"/>
+          <w:sz w:val="20"/>
+          <w:szCs w:val="20"/>
+          <w:highlight w:val="lightGray"/>
+          <w:u w:val="single"/>
+          <w:shd w:val="clear" w:color="auto" w:fill="FFFFFF"/>
+        </w:rPr>
+        <w:t>***</w:t>
+      </w:r>
+    </w:p>
+    <w:p>
+      <w:pPr>
+        <w:spacing w:line="360" w:lineRule="auto"/>
+        <w:rPr>
+          <w:rFonts w:eastAsia="Times New Roman" w:cstheme="minorHAnsi"/>
+          <w:color w:val="000000"/>
+          <w:sz w:val="20"/>
+          <w:szCs w:val="20"/>
+          <w:shd w:val="clear" w:color="auto" w:fill="FFFFFF"/>
+        </w:rPr>
+      </w:pPr>
+      <w:proofErr w:type="spellStart"/>
+      <w:r>
+        <w:rPr>
+          <w:rFonts w:eastAsia="Times New Roman" w:cstheme="minorHAnsi"/>
+          <w:color w:val="000000"/>
+          <w:sz w:val="20"/>
+          <w:szCs w:val="20"/>
+          <w:shd w:val="clear" w:color="auto" w:fill="FFFFFF"/>
+        </w:rPr>
+        <w:t>Naja</w:t>
+      </w:r>
+      <w:proofErr w:type="spellEnd"/>
+      <w:r>
+        <w:rPr>
+          <w:rFonts w:eastAsia="Times New Roman" w:cstheme="minorHAnsi"/>
+          <w:color w:val="000000"/>
+          <w:sz w:val="20"/>
+          <w:szCs w:val="20"/>
+          <w:shd w:val="clear" w:color="auto" w:fill="FFFFFF"/>
+        </w:rPr>
+        <w:t xml:space="preserve"> </w:t>
+      </w:r>
+      <w:proofErr w:type="spellStart"/>
+      <w:r>
+        <w:rPr>
+          <w:rFonts w:eastAsia="Times New Roman" w:cstheme="minorHAnsi"/>
+          <w:color w:val="000000"/>
+          <w:sz w:val="20"/>
+          <w:szCs w:val="20"/>
+          <w:shd w:val="clear" w:color="auto" w:fill="FFFFFF"/>
+        </w:rPr>
+        <w:t>melanoleuca</w:t>
+      </w:r>
+      <w:proofErr w:type="spellEnd"/>
+    </w:p>
+    <w:p>
+      <w:pPr>
+        <w:spacing w:line="360" w:lineRule="auto"/>
+        <w:rPr>
+          <w:rFonts w:eastAsia="Times New Roman" w:cstheme="minorHAnsi"/>
+          <w:color w:val="000000"/>
+          <w:sz w:val="20"/>
+          <w:szCs w:val="20"/>
+          <w:shd w:val="clear" w:color="auto" w:fill="FFFFFF"/>
+        </w:rPr>
+      </w:pPr>
+      <w:proofErr w:type="spellStart"/>
+      <w:r>
+        <w:rPr>
+          <w:rFonts w:eastAsia="Times New Roman" w:cstheme="minorHAnsi"/>
+          <w:color w:val="000000"/>
+          <w:sz w:val="20"/>
+          <w:szCs w:val="20"/>
+          <w:shd w:val="clear" w:color="auto" w:fill="FFFFFF"/>
+        </w:rPr>
+        <w:t>Ramphi</w:t>
+      </w:r>
+      <w:r>
+        <w:rPr>
+          <w:rFonts w:eastAsia="Times New Roman" w:cstheme="minorHAnsi"/>
+          <w:color w:val="000000"/>
+          <w:sz w:val="20"/>
+          <w:szCs w:val="20"/>
+          <w:shd w:val="clear" w:color="auto" w:fill="FFFFFF"/>
+        </w:rPr>
+        <w:t>ophis</w:t>
+      </w:r>
+      <w:proofErr w:type="spellEnd"/>
+      <w:r>
+        <w:rPr>
+          <w:rFonts w:eastAsia="Times New Roman" w:cstheme="minorHAnsi"/>
+          <w:color w:val="000000"/>
+          <w:sz w:val="20"/>
+          <w:szCs w:val="20"/>
+          <w:shd w:val="clear" w:color="auto" w:fill="FFFFFF"/>
+        </w:rPr>
+        <w:t xml:space="preserve"> </w:t>
+      </w:r>
+      <w:proofErr w:type="spellStart"/>
+      <w:r>
+        <w:rPr>
+          <w:rFonts w:eastAsia="Times New Roman" w:cstheme="minorHAnsi"/>
+          <w:color w:val="000000"/>
+          <w:sz w:val="20"/>
+          <w:szCs w:val="20"/>
+          <w:shd w:val="clear" w:color="auto" w:fill="FFFFFF"/>
+        </w:rPr>
+        <w:t>rostratus</w:t>
+      </w:r>
+      <w:proofErr w:type="spellEnd"/>
+    </w:p>
+    <w:p>
+      <w:pPr>
+        <w:spacing w:line="360" w:lineRule="auto"/>
+        <w:rPr>
+          <w:rFonts w:eastAsia="Times New Roman" w:cstheme="minorHAnsi"/>
+          <w:color w:val="000000"/>
+          <w:sz w:val="20"/>
+          <w:szCs w:val="20"/>
+          <w:shd w:val="clear" w:color="auto" w:fill="FFFFFF"/>
+        </w:rPr>
+      </w:pPr>
+    </w:p>
+    <w:p>
+      <w:pPr>
+        <w:spacing w:line="360" w:lineRule="auto"/>
+        <w:rPr>
+          <w:rFonts w:eastAsia="Times New Roman" w:cstheme="minorHAnsi"/>
+          <w:b/>
+          <w:bCs/>
+          <w:sz w:val="20"/>
+          <w:szCs w:val="20"/>
+          <w:highlight w:val="lightGray"/>
+          <w:u w:val="single"/>
+        </w:rPr>
+      </w:pPr>
+      <w:proofErr w:type="spellStart"/>
+      <w:r>
+        <w:rPr>
+          <w:rFonts w:eastAsia="Times New Roman" w:cstheme="minorHAnsi"/>
+          <w:b/>
+          <w:bCs/>
+          <w:color w:val="000000"/>
+          <w:sz w:val="20"/>
+          <w:szCs w:val="20"/>
+          <w:highlight w:val="lightGray"/>
+          <w:u w:val="single"/>
+          <w:shd w:val="clear" w:color="auto" w:fill="FFFFFF"/>
+        </w:rPr>
+        <w:t>Arthroleptis_stenodactylus</w:t>
+      </w:r>
+      <w:proofErr w:type="spellEnd"/>
+      <w:r>
+        <w:rPr>
+          <w:rFonts w:eastAsia="Times New Roman" w:cstheme="minorHAnsi"/>
+          <w:b/>
+          <w:bCs/>
+          <w:color w:val="000000"/>
+          <w:sz w:val="20"/>
+          <w:szCs w:val="20"/>
+          <w:u w:val="single"/>
+          <w:shd w:val="clear" w:color="auto" w:fill="FFFFFF"/>
+        </w:rPr>
+        <w:t xml:space="preserve"> </w:t>
+      </w:r>
+      <w:r>
+        <w:rPr>
+          <w:rFonts w:eastAsia="Times New Roman" w:cstheme="minorHAnsi"/>
+          <w:b/>
+          <w:bCs/>
+          <w:color w:val="000000"/>
+          <w:sz w:val="20"/>
+          <w:szCs w:val="20"/>
+          <w:highlight w:val="yellow"/>
+          <w:u w:val="single"/>
+          <w:shd w:val="clear" w:color="auto" w:fill="FFFFFF"/>
+        </w:rPr>
+        <w:t>*</w:t>
+      </w:r>
+    </w:p>
+    <w:p>
+      <w:pPr>
+        <w:spacing w:line="360" w:lineRule="auto"/>
+        <w:rPr>
+          <w:rFonts w:eastAsia="Times New Roman" w:cstheme="minorHAnsi"/>
+          <w:color w:val="000000"/>
+          <w:sz w:val="20"/>
+          <w:szCs w:val="20"/>
+          <w:shd w:val="clear" w:color="auto" w:fill="FFFFFF"/>
+        </w:rPr>
       </w:pPr>
     </w:p>
     <w:p>
@@ -2588,7 +2585,10 @@
           <w:u w:val="single"/>
         </w:rPr>
       </w:pPr>
-      <w:r>
+    </w:p>
+    <w:p>
+      <w:pPr>
+        <w:spacing w:line="360" w:lineRule="auto"/>
         <w:rPr>
           <w:rFonts w:cstheme="minorHAnsi"/>
           <w:b/>
@@ -2597,6 +2597,57 @@
           <w:szCs w:val="32"/>
           <w:u w:val="single"/>
         </w:rPr>
+      </w:pPr>
+    </w:p>
+    <w:p>
+      <w:pPr>
+        <w:spacing w:line="360" w:lineRule="auto"/>
+        <w:rPr>
+          <w:rFonts w:cstheme="minorHAnsi"/>
+          <w:b/>
+          <w:bCs/>
+          <w:sz w:val="32"/>
+          <w:szCs w:val="32"/>
+          <w:u w:val="single"/>
+        </w:rPr>
+      </w:pPr>
+    </w:p>
+    <w:p>
+      <w:pPr>
+        <w:spacing w:line="360" w:lineRule="auto"/>
+        <w:rPr>
+          <w:rFonts w:cstheme="minorHAnsi"/>
+          <w:b/>
+          <w:bCs/>
+          <w:sz w:val="32"/>
+          <w:szCs w:val="32"/>
+          <w:u w:val="single"/>
+        </w:rPr>
+      </w:pPr>
+    </w:p>
+    <w:p>
+      <w:pPr>
+        <w:spacing w:line="360" w:lineRule="auto"/>
+        <w:rPr>
+          <w:rFonts w:cstheme="minorHAnsi"/>
+          <w:b/>
+          <w:bCs/>
+          <w:sz w:val="32"/>
+          <w:szCs w:val="32"/>
+          <w:u w:val="single"/>
+        </w:rPr>
+      </w:pPr>
+      <w:bookmarkStart w:id="0" w:name="_GoBack"/>
+      <w:bookmarkEnd w:id="0"/>
+      <w:r>
+        <w:rPr>
+          <w:rFonts w:cstheme="minorHAnsi"/>
+          <w:b/>
+          <w:bCs/>
+          <w:sz w:val="32"/>
+          <w:szCs w:val="32"/>
+          <w:u w:val="single"/>
+        </w:rPr>
         <w:t>MATRIX</w:t>
       </w:r>
     </w:p>
@@ -3624,8 +3675,10 @@
         <w:spacing w:line="360" w:lineRule="auto"/>
         <w:rPr>
           <w:rFonts w:eastAsia="Times New Roman" w:cstheme="minorHAnsi"/>
-          <w:sz w:val="20"/>
-          <w:szCs w:val="20"/>
+          <w:color w:val="000000"/>
+          <w:sz w:val="20"/>
+          <w:szCs w:val="20"/>
+          <w:shd w:val="clear" w:color="auto" w:fill="FFFFFF"/>
         </w:rPr>
       </w:pPr>
       <w:proofErr w:type="spellStart"/>
@@ -3640,6 +3693,181 @@
         <w:t>Arthroleptis_stenodactylus</w:t>
       </w:r>
       <w:proofErr w:type="spellEnd"/>
+    </w:p>
+    <w:p>
+      <w:pPr>
+        <w:spacing w:line="360" w:lineRule="auto"/>
+        <w:rPr>
+          <w:rFonts w:eastAsia="Times New Roman" w:cstheme="minorHAnsi"/>
+          <w:color w:val="000000"/>
+          <w:sz w:val="20"/>
+          <w:szCs w:val="20"/>
+          <w:shd w:val="clear" w:color="auto" w:fill="FFFFFF"/>
+        </w:rPr>
+      </w:pPr>
+    </w:p>
+    <w:p>
+      <w:pPr>
+        <w:spacing w:line="360" w:lineRule="auto"/>
+        <w:rPr>
+          <w:rFonts w:eastAsia="Times New Roman" w:cstheme="minorHAnsi"/>
+          <w:color w:val="000000"/>
+          <w:sz w:val="20"/>
+          <w:szCs w:val="20"/>
+          <w:shd w:val="clear" w:color="auto" w:fill="FFFFFF"/>
+        </w:rPr>
+      </w:pPr>
+    </w:p>
+    <w:p>
+      <w:pPr>
+        <w:spacing w:line="360" w:lineRule="auto"/>
+        <w:rPr>
+          <w:rFonts w:eastAsia="Times New Roman" w:cstheme="minorHAnsi"/>
+          <w:b/>
+          <w:bCs/>
+          <w:sz w:val="20"/>
+          <w:szCs w:val="20"/>
+        </w:rPr>
+      </w:pPr>
+      <w:r>
+        <w:rPr>
+          <w:rFonts w:eastAsia="Times New Roman" w:cstheme="minorHAnsi"/>
+          <w:b/>
+          <w:bCs/>
+          <w:sz w:val="20"/>
+          <w:szCs w:val="20"/>
+        </w:rPr>
+        <w:t>Key:</w:t>
+      </w:r>
+    </w:p>
+    <w:p>
+      <w:pPr>
+        <w:spacing w:line="360" w:lineRule="auto"/>
+        <w:rPr>
+          <w:rFonts w:eastAsia="Times New Roman" w:cstheme="minorHAnsi"/>
+          <w:sz w:val="20"/>
+          <w:szCs w:val="20"/>
+        </w:rPr>
+      </w:pPr>
+      <w:r>
+        <w:rPr>
+          <w:rFonts w:eastAsia="Times New Roman" w:cstheme="minorHAnsi"/>
+          <w:b/>
+          <w:bCs/>
+          <w:sz w:val="20"/>
+          <w:szCs w:val="20"/>
+          <w:highlight w:val="lightGray"/>
+        </w:rPr>
+        <w:t>Grey</w:t>
+      </w:r>
+      <w:r>
+        <w:rPr>
+          <w:rFonts w:eastAsia="Times New Roman" w:cstheme="minorHAnsi"/>
+          <w:b/>
+          <w:bCs/>
+          <w:sz w:val="20"/>
+          <w:szCs w:val="20"/>
+        </w:rPr>
+        <w:t xml:space="preserve"> </w:t>
+      </w:r>
+      <w:r>
+        <w:rPr>
+          <w:rFonts w:eastAsia="Times New Roman" w:cstheme="minorHAnsi"/>
+          <w:sz w:val="20"/>
+          <w:szCs w:val="20"/>
+        </w:rPr>
+        <w:t>= present</w:t>
+      </w:r>
+    </w:p>
+    <w:p>
+      <w:pPr>
+        <w:spacing w:line="360" w:lineRule="auto"/>
+        <w:rPr>
+          <w:rFonts w:eastAsia="Times New Roman" w:cstheme="minorHAnsi"/>
+          <w:sz w:val="20"/>
+          <w:szCs w:val="20"/>
+        </w:rPr>
+      </w:pPr>
+      <w:r>
+        <w:rPr>
+          <w:rFonts w:eastAsia="Times New Roman" w:cstheme="minorHAnsi"/>
+          <w:sz w:val="20"/>
+          <w:szCs w:val="20"/>
+          <w:highlight w:val="green"/>
+        </w:rPr>
+        <w:t>*</w:t>
+      </w:r>
+      <w:r>
+        <w:rPr>
+          <w:rFonts w:eastAsia="Times New Roman" w:cstheme="minorHAnsi"/>
+          <w:sz w:val="20"/>
+          <w:szCs w:val="20"/>
+          <w:highlight w:val="green"/>
+        </w:rPr>
+        <w:t>*</w:t>
+      </w:r>
+      <w:r>
+        <w:rPr>
+          <w:rFonts w:eastAsia="Times New Roman" w:cstheme="minorHAnsi"/>
+          <w:sz w:val="20"/>
+          <w:szCs w:val="20"/>
+        </w:rPr>
+        <w:t xml:space="preserve"> = Only at Core</w:t>
+      </w:r>
+    </w:p>
+    <w:p>
+      <w:pPr>
+        <w:spacing w:line="360" w:lineRule="auto"/>
+        <w:rPr>
+          <w:rFonts w:eastAsia="Times New Roman" w:cstheme="minorHAnsi"/>
+          <w:sz w:val="20"/>
+          <w:szCs w:val="20"/>
+        </w:rPr>
+      </w:pPr>
+      <w:r>
+        <w:rPr>
+          <w:rFonts w:eastAsia="Times New Roman" w:cstheme="minorHAnsi"/>
+          <w:sz w:val="20"/>
+          <w:szCs w:val="20"/>
+          <w:highlight w:val="yellow"/>
+        </w:rPr>
+        <w:t>*</w:t>
+      </w:r>
+      <w:r>
+        <w:rPr>
+          <w:rFonts w:eastAsia="Times New Roman" w:cstheme="minorHAnsi"/>
+          <w:sz w:val="20"/>
+          <w:szCs w:val="20"/>
+        </w:rPr>
+        <w:t xml:space="preserve"> = Only at Edge</w:t>
+      </w:r>
+    </w:p>
+    <w:p>
+      <w:pPr>
+        <w:spacing w:line="360" w:lineRule="auto"/>
+        <w:rPr>
+          <w:rFonts w:eastAsia="Times New Roman" w:cstheme="minorHAnsi"/>
+          <w:sz w:val="20"/>
+          <w:szCs w:val="20"/>
+        </w:rPr>
+      </w:pPr>
+      <w:r>
+        <w:rPr>
+          <w:rFonts w:eastAsia="Times New Roman" w:cstheme="minorHAnsi"/>
+          <w:sz w:val="20"/>
+          <w:szCs w:val="20"/>
+          <w:highlight w:val="magenta"/>
+        </w:rPr>
+        <w:t>+</w:t>
+      </w:r>
+      <w:r>
+        <w:rPr>
+          <w:rFonts w:eastAsia="Times New Roman" w:cstheme="minorHAnsi"/>
+          <w:sz w:val="20"/>
+          <w:szCs w:val="20"/>
+        </w:rPr>
+        <w:t xml:space="preserve"> = Only in Matrix</w:t>
+      </w:r>
     </w:p>
     <w:p>
       <w:pPr>
@@ -3720,7 +3948,7 @@
                     <pic:cNvPicPr/>
                   </pic:nvPicPr>
                   <pic:blipFill>
-                    <a:blip r:embed="rId4">
+                    <a:blip r:embed="rId5">
                       <a:extLst>
                         <a:ext uri="{28A0092B-C50C-407E-A947-70E740481C1C}">
                           <a14:useLocalDpi xmlns:a14="http://schemas.microsoft.com/office/drawing/2010/main" val="0"/>
@@ -3774,7 +4002,7 @@
                     <pic:cNvPicPr/>
                   </pic:nvPicPr>
                   <pic:blipFill>
-                    <a:blip r:embed="rId5">
+                    <a:blip r:embed="rId6">
                       <a:extLst>
                         <a:ext uri="{28A0092B-C50C-407E-A947-70E740481C1C}">
                           <a14:useLocalDpi xmlns:a14="http://schemas.microsoft.com/office/drawing/2010/main" val="0"/>
@@ -3828,7 +4056,7 @@
                     <pic:cNvPicPr/>
                   </pic:nvPicPr>
                   <pic:blipFill>
-                    <a:blip r:embed="rId6">
+                    <a:blip r:embed="rId7">
                       <a:extLst>
                         <a:ext uri="{28A0092B-C50C-407E-A947-70E740481C1C}">
                           <a14:useLocalDpi xmlns:a14="http://schemas.microsoft.com/office/drawing/2010/main" val="0"/>
@@ -3888,6 +4116,471 @@
 </w:document>
 </file>
 
+<file path=word/numbering.xml><?xml version="1.0" encoding="utf-8"?>
+<w:numbering xmlns:wpc="http://schemas.microsoft.com/office/word/2010/wordprocessingCanvas" xmlns:cx="http://schemas.microsoft.com/office/drawing/2014/chartex" xmlns:cx1="http://schemas.microsoft.com/office/drawing/2015/9/8/chartex" xmlns:cx2="http://schemas.microsoft.com/office/drawing/2015/10/21/chartex" xmlns:cx3="http://schemas.microsoft.com/office/drawing/2016/5/9/chartex" xmlns:cx4="http://schemas.microsoft.com/office/drawing/2016/5/10/chartex" xmlns:cx5="http://schemas.microsoft.com/office/drawing/2016/5/11/chartex" xmlns:cx6="http://schemas.microsoft.com/office/drawing/2016/5/12/chartex" xmlns:cx7="http://schemas.microsoft.com/office/drawing/2016/5/13/chartex" xmlns:cx8="http://schemas.microsoft.com/office/drawing/2016/5/14/chartex" xmlns:mc="http://schemas.openxmlformats.org/markup-compatibility/2006" xmlns:aink="http://schemas.microsoft.com/office/drawing/2016/ink" xmlns:am3d="http://schemas.microsoft.com/office/drawing/2017/model3d" xmlns:o="urn:schemas-microsoft-com:office:office" xmlns:r="http://schemas.openxmlformats.org/officeDocument/2006/relationships" xmlns:m="http://schemas.openxmlformats.org/officeDocument/2006/math" xmlns:v="urn:schemas-microsoft-com:vml" xmlns:wp14="http://schemas.microsoft.com/office/word/2010/wordprocessingDrawing" xmlns:wp="http://schemas.openxmlformats.org/drawingml/2006/wordprocessingDrawing" xmlns:w10="urn:schemas-microsoft-com:office:word" xmlns:w="http://schemas.openxmlformats.org/wordprocessingml/2006/main" xmlns:w14="http://schemas.microsoft.com/office/word/2010/wordml" xmlns:w15="http://schemas.microsoft.com/office/word/2012/wordml" xmlns:w16cid="http://schemas.microsoft.com/office/word/2016/wordml/cid" xmlns:w16se="http://schemas.microsoft.com/office/word/2015/wordml/symex" xmlns:wpg="http://schemas.microsoft.com/office/word/2010/wordprocessingGroup" xmlns:wpi="http://schemas.microsoft.com/office/word/2010/wordprocessingInk" xmlns:wne="http://schemas.microsoft.com/office/word/2006/wordml" xmlns:wps="http://schemas.microsoft.com/office/word/2010/wordprocessingShape" mc:Ignorable="w14 w15 w16se w16cid wp14">
+  <w:abstractNum w:abstractNumId="0" w15:restartNumberingAfterBreak="0">
+    <w:nsid w:val="03230D01"/>
+    <w:multiLevelType w:val="hybridMultilevel"/>
+    <w:tmpl w:val="408EDE60"/>
+    <w:lvl w:ilvl="0" w:tplc="CDE2ECE2">
+      <w:numFmt w:val="bullet"/>
+      <w:lvlText w:val=""/>
+      <w:lvlJc w:val="left"/>
+      <w:pPr>
+        <w:ind w:left="720" w:hanging="360"/>
+      </w:pPr>
+      <w:rPr>
+        <w:rFonts w:ascii="Symbol" w:eastAsia="Times New Roman" w:hAnsi="Symbol" w:cstheme="minorHAnsi" w:hint="default"/>
+      </w:rPr>
+    </w:lvl>
+    <w:lvl w:ilvl="1" w:tplc="04090003" w:tentative="1">
+      <w:start w:val="1"/>
+      <w:numFmt w:val="bullet"/>
+      <w:lvlText w:val="o"/>
+      <w:lvlJc w:val="left"/>
+      <w:pPr>
+        <w:ind w:left="1440" w:hanging="360"/>
+      </w:pPr>
+      <w:rPr>
+        <w:rFonts w:ascii="Courier New" w:hAnsi="Courier New" w:hint="default"/>
+      </w:rPr>
+    </w:lvl>
+    <w:lvl w:ilvl="2" w:tplc="04090005" w:tentative="1">
+      <w:start w:val="1"/>
+      <w:numFmt w:val="bullet"/>
+      <w:lvlText w:val=""/>
+      <w:lvlJc w:val="left"/>
+      <w:pPr>
+        <w:ind w:left="2160" w:hanging="360"/>
+      </w:pPr>
+      <w:rPr>
+        <w:rFonts w:ascii="Wingdings" w:hAnsi="Wingdings" w:hint="default"/>
+      </w:rPr>
+    </w:lvl>
+    <w:lvl w:ilvl="3" w:tplc="04090001" w:tentative="1">
+      <w:start w:val="1"/>
+      <w:numFmt w:val="bullet"/>
+      <w:lvlText w:val=""/>
+      <w:lvlJc w:val="left"/>
+      <w:pPr>
+        <w:ind w:left="2880" w:hanging="360"/>
+      </w:pPr>
+      <w:rPr>
+        <w:rFonts w:ascii="Symbol" w:hAnsi="Symbol" w:hint="default"/>
+      </w:rPr>
+    </w:lvl>
+    <w:lvl w:ilvl="4" w:tplc="04090003" w:tentative="1">
+      <w:start w:val="1"/>
+      <w:numFmt w:val="bullet"/>
+      <w:lvlText w:val="o"/>
+      <w:lvlJc w:val="left"/>
+      <w:pPr>
+        <w:ind w:left="3600" w:hanging="360"/>
+      </w:pPr>
+      <w:rPr>
+        <w:rFonts w:ascii="Courier New" w:hAnsi="Courier New" w:hint="default"/>
+      </w:rPr>
+    </w:lvl>
+    <w:lvl w:ilvl="5" w:tplc="04090005" w:tentative="1">
+      <w:start w:val="1"/>
+      <w:numFmt w:val="bullet"/>
+      <w:lvlText w:val=""/>
+      <w:lvlJc w:val="left"/>
+      <w:pPr>
+        <w:ind w:left="4320" w:hanging="360"/>
+      </w:pPr>
+      <w:rPr>
+        <w:rFonts w:ascii="Wingdings" w:hAnsi="Wingdings" w:hint="default"/>
+      </w:rPr>
+    </w:lvl>
+    <w:lvl w:ilvl="6" w:tplc="04090001" w:tentative="1">
+      <w:start w:val="1"/>
+      <w:numFmt w:val="bullet"/>
+      <w:lvlText w:val=""/>
+      <w:lvlJc w:val="left"/>
+      <w:pPr>
+        <w:ind w:left="5040" w:hanging="360"/>
+      </w:pPr>
+      <w:rPr>
+        <w:rFonts w:ascii="Symbol" w:hAnsi="Symbol" w:hint="default"/>
+      </w:rPr>
+    </w:lvl>
+    <w:lvl w:ilvl="7" w:tplc="04090003" w:tentative="1">
+      <w:start w:val="1"/>
+      <w:numFmt w:val="bullet"/>
+      <w:lvlText w:val="o"/>
+      <w:lvlJc w:val="left"/>
+      <w:pPr>
+        <w:ind w:left="5760" w:hanging="360"/>
+      </w:pPr>
+      <w:rPr>
+        <w:rFonts w:ascii="Courier New" w:hAnsi="Courier New" w:hint="default"/>
+      </w:rPr>
+    </w:lvl>
+    <w:lvl w:ilvl="8" w:tplc="04090005" w:tentative="1">
+      <w:start w:val="1"/>
+      <w:numFmt w:val="bullet"/>
+      <w:lvlText w:val=""/>
+      <w:lvlJc w:val="left"/>
+      <w:pPr>
+        <w:ind w:left="6480" w:hanging="360"/>
+      </w:pPr>
+      <w:rPr>
+        <w:rFonts w:ascii="Wingdings" w:hAnsi="Wingdings" w:hint="default"/>
+      </w:rPr>
+    </w:lvl>
+  </w:abstractNum>
+  <w:abstractNum w:abstractNumId="1" w15:restartNumberingAfterBreak="0">
+    <w:nsid w:val="11993CF9"/>
+    <w:multiLevelType w:val="hybridMultilevel"/>
+    <w:tmpl w:val="E6FE2BE0"/>
+    <w:lvl w:ilvl="0" w:tplc="24DC560E">
+      <w:numFmt w:val="bullet"/>
+      <w:lvlText w:val=""/>
+      <w:lvlJc w:val="left"/>
+      <w:pPr>
+        <w:ind w:left="720" w:hanging="360"/>
+      </w:pPr>
+      <w:rPr>
+        <w:rFonts w:ascii="Symbol" w:eastAsia="Times New Roman" w:hAnsi="Symbol" w:cstheme="minorHAnsi" w:hint="default"/>
+      </w:rPr>
+    </w:lvl>
+    <w:lvl w:ilvl="1" w:tplc="04090003" w:tentative="1">
+      <w:start w:val="1"/>
+      <w:numFmt w:val="bullet"/>
+      <w:lvlText w:val="o"/>
+      <w:lvlJc w:val="left"/>
+      <w:pPr>
+        <w:ind w:left="1440" w:hanging="360"/>
+      </w:pPr>
+      <w:rPr>
+        <w:rFonts w:ascii="Courier New" w:hAnsi="Courier New" w:hint="default"/>
+      </w:rPr>
+    </w:lvl>
+    <w:lvl w:ilvl="2" w:tplc="04090005" w:tentative="1">
+      <w:start w:val="1"/>
+      <w:numFmt w:val="bullet"/>
+      <w:lvlText w:val=""/>
+      <w:lvlJc w:val="left"/>
+      <w:pPr>
+        <w:ind w:left="2160" w:hanging="360"/>
+      </w:pPr>
+      <w:rPr>
+        <w:rFonts w:ascii="Wingdings" w:hAnsi="Wingdings" w:hint="default"/>
+      </w:rPr>
+    </w:lvl>
+    <w:lvl w:ilvl="3" w:tplc="04090001" w:tentative="1">
+      <w:start w:val="1"/>
+      <w:numFmt w:val="bullet"/>
+      <w:lvlText w:val=""/>
+      <w:lvlJc w:val="left"/>
+      <w:pPr>
+        <w:ind w:left="2880" w:hanging="360"/>
+      </w:pPr>
+      <w:rPr>
+        <w:rFonts w:ascii="Symbol" w:hAnsi="Symbol" w:hint="default"/>
+      </w:rPr>
+    </w:lvl>
+    <w:lvl w:ilvl="4" w:tplc="04090003" w:tentative="1">
+      <w:start w:val="1"/>
+      <w:numFmt w:val="bullet"/>
+      <w:lvlText w:val="o"/>
+      <w:lvlJc w:val="left"/>
+      <w:pPr>
+        <w:ind w:left="3600" w:hanging="360"/>
+      </w:pPr>
+      <w:rPr>
+        <w:rFonts w:ascii="Courier New" w:hAnsi="Courier New" w:hint="default"/>
+      </w:rPr>
+    </w:lvl>
+    <w:lvl w:ilvl="5" w:tplc="04090005" w:tentative="1">
+      <w:start w:val="1"/>
+      <w:numFmt w:val="bullet"/>
+      <w:lvlText w:val=""/>
+      <w:lvlJc w:val="left"/>
+      <w:pPr>
+        <w:ind w:left="4320" w:hanging="360"/>
+      </w:pPr>
+      <w:rPr>
+        <w:rFonts w:ascii="Wingdings" w:hAnsi="Wingdings" w:hint="default"/>
+      </w:rPr>
+    </w:lvl>
+    <w:lvl w:ilvl="6" w:tplc="04090001" w:tentative="1">
+      <w:start w:val="1"/>
+      <w:numFmt w:val="bullet"/>
+      <w:lvlText w:val=""/>
+      <w:lvlJc w:val="left"/>
+      <w:pPr>
+        <w:ind w:left="5040" w:hanging="360"/>
+      </w:pPr>
+      <w:rPr>
+        <w:rFonts w:ascii="Symbol" w:hAnsi="Symbol" w:hint="default"/>
+      </w:rPr>
+    </w:lvl>
+    <w:lvl w:ilvl="7" w:tplc="04090003" w:tentative="1">
+      <w:start w:val="1"/>
+      <w:numFmt w:val="bullet"/>
+      <w:lvlText w:val="o"/>
+      <w:lvlJc w:val="left"/>
+      <w:pPr>
+        <w:ind w:left="5760" w:hanging="360"/>
+      </w:pPr>
+      <w:rPr>
+        <w:rFonts w:ascii="Courier New" w:hAnsi="Courier New" w:hint="default"/>
+      </w:rPr>
+    </w:lvl>
+    <w:lvl w:ilvl="8" w:tplc="04090005" w:tentative="1">
+      <w:start w:val="1"/>
+      <w:numFmt w:val="bullet"/>
+      <w:lvlText w:val=""/>
+      <w:lvlJc w:val="left"/>
+      <w:pPr>
+        <w:ind w:left="6480" w:hanging="360"/>
+      </w:pPr>
+      <w:rPr>
+        <w:rFonts w:ascii="Wingdings" w:hAnsi="Wingdings" w:hint="default"/>
+      </w:rPr>
+    </w:lvl>
+  </w:abstractNum>
+  <w:abstractNum w:abstractNumId="2" w15:restartNumberingAfterBreak="0">
+    <w:nsid w:val="2F516245"/>
+    <w:multiLevelType w:val="hybridMultilevel"/>
+    <w:tmpl w:val="082E2D50"/>
+    <w:lvl w:ilvl="0" w:tplc="9D3686CE">
+      <w:numFmt w:val="bullet"/>
+      <w:lvlText w:val=""/>
+      <w:lvlJc w:val="left"/>
+      <w:pPr>
+        <w:ind w:left="720" w:hanging="360"/>
+      </w:pPr>
+      <w:rPr>
+        <w:rFonts w:ascii="Symbol" w:eastAsia="Times New Roman" w:hAnsi="Symbol" w:cstheme="minorHAnsi" w:hint="default"/>
+      </w:rPr>
+    </w:lvl>
+    <w:lvl w:ilvl="1" w:tplc="04090003" w:tentative="1">
+      <w:start w:val="1"/>
+      <w:numFmt w:val="bullet"/>
+      <w:lvlText w:val="o"/>
+      <w:lvlJc w:val="left"/>
+      <w:pPr>
+        <w:ind w:left="1440" w:hanging="360"/>
+      </w:pPr>
+      <w:rPr>
+        <w:rFonts w:ascii="Courier New" w:hAnsi="Courier New" w:hint="default"/>
+      </w:rPr>
+    </w:lvl>
+    <w:lvl w:ilvl="2" w:tplc="04090005" w:tentative="1">
+      <w:start w:val="1"/>
+      <w:numFmt w:val="bullet"/>
+      <w:lvlText w:val=""/>
+      <w:lvlJc w:val="left"/>
+      <w:pPr>
+        <w:ind w:left="2160" w:hanging="360"/>
+      </w:pPr>
+      <w:rPr>
+        <w:rFonts w:ascii="Wingdings" w:hAnsi="Wingdings" w:hint="default"/>
+      </w:rPr>
+    </w:lvl>
+    <w:lvl w:ilvl="3" w:tplc="04090001" w:tentative="1">
+      <w:start w:val="1"/>
+      <w:numFmt w:val="bullet"/>
+      <w:lvlText w:val=""/>
+      <w:lvlJc w:val="left"/>
+      <w:pPr>
+        <w:ind w:left="2880" w:hanging="360"/>
+      </w:pPr>
+      <w:rPr>
+        <w:rFonts w:ascii="Symbol" w:hAnsi="Symbol" w:hint="default"/>
+      </w:rPr>
+    </w:lvl>
+    <w:lvl w:ilvl="4" w:tplc="04090003" w:tentative="1">
+      <w:start w:val="1"/>
+      <w:numFmt w:val="bullet"/>
+      <w:lvlText w:val="o"/>
+      <w:lvlJc w:val="left"/>
+      <w:pPr>
+        <w:ind w:left="3600" w:hanging="360"/>
+      </w:pPr>
+      <w:rPr>
+        <w:rFonts w:ascii="Courier New" w:hAnsi="Courier New" w:hint="default"/>
+      </w:rPr>
+    </w:lvl>
+    <w:lvl w:ilvl="5" w:tplc="04090005" w:tentative="1">
+      <w:start w:val="1"/>
+      <w:numFmt w:val="bullet"/>
+      <w:lvlText w:val=""/>
+      <w:lvlJc w:val="left"/>
+      <w:pPr>
+        <w:ind w:left="4320" w:hanging="360"/>
+      </w:pPr>
+      <w:rPr>
+        <w:rFonts w:ascii="Wingdings" w:hAnsi="Wingdings" w:hint="default"/>
+      </w:rPr>
+    </w:lvl>
+    <w:lvl w:ilvl="6" w:tplc="04090001" w:tentative="1">
+      <w:start w:val="1"/>
+      <w:numFmt w:val="bullet"/>
+      <w:lvlText w:val=""/>
+      <w:lvlJc w:val="left"/>
+      <w:pPr>
+        <w:ind w:left="5040" w:hanging="360"/>
+      </w:pPr>
+      <w:rPr>
+        <w:rFonts w:ascii="Symbol" w:hAnsi="Symbol" w:hint="default"/>
+      </w:rPr>
+    </w:lvl>
+    <w:lvl w:ilvl="7" w:tplc="04090003" w:tentative="1">
+      <w:start w:val="1"/>
+      <w:numFmt w:val="bullet"/>
+      <w:lvlText w:val="o"/>
+      <w:lvlJc w:val="left"/>
+      <w:pPr>
+        <w:ind w:left="5760" w:hanging="360"/>
+      </w:pPr>
+      <w:rPr>
+        <w:rFonts w:ascii="Courier New" w:hAnsi="Courier New" w:hint="default"/>
+      </w:rPr>
+    </w:lvl>
+    <w:lvl w:ilvl="8" w:tplc="04090005" w:tentative="1">
+      <w:start w:val="1"/>
+      <w:numFmt w:val="bullet"/>
+      <w:lvlText w:val=""/>
+      <w:lvlJc w:val="left"/>
+      <w:pPr>
+        <w:ind w:left="6480" w:hanging="360"/>
+      </w:pPr>
+      <w:rPr>
+        <w:rFonts w:ascii="Wingdings" w:hAnsi="Wingdings" w:hint="default"/>
+      </w:rPr>
+    </w:lvl>
+  </w:abstractNum>
+  <w:abstractNum w:abstractNumId="3" w15:restartNumberingAfterBreak="0">
+    <w:nsid w:val="5CCD7FA7"/>
+    <w:multiLevelType w:val="hybridMultilevel"/>
+    <w:tmpl w:val="6A5607BC"/>
+    <w:lvl w:ilvl="0" w:tplc="F830E032">
+      <w:numFmt w:val="bullet"/>
+      <w:lvlText w:val=""/>
+      <w:lvlJc w:val="left"/>
+      <w:pPr>
+        <w:ind w:left="720" w:hanging="360"/>
+      </w:pPr>
+      <w:rPr>
+        <w:rFonts w:ascii="Symbol" w:eastAsia="Times New Roman" w:hAnsi="Symbol" w:cstheme="minorHAnsi" w:hint="default"/>
+      </w:rPr>
+    </w:lvl>
+    <w:lvl w:ilvl="1" w:tplc="04090003" w:tentative="1">
+      <w:start w:val="1"/>
+      <w:numFmt w:val="bullet"/>
+      <w:lvlText w:val="o"/>
+      <w:lvlJc w:val="left"/>
+      <w:pPr>
+        <w:ind w:left="1440" w:hanging="360"/>
+      </w:pPr>
+      <w:rPr>
+        <w:rFonts w:ascii="Courier New" w:hAnsi="Courier New" w:hint="default"/>
+      </w:rPr>
+    </w:lvl>
+    <w:lvl w:ilvl="2" w:tplc="04090005" w:tentative="1">
+      <w:start w:val="1"/>
+      <w:numFmt w:val="bullet"/>
+      <w:lvlText w:val=""/>
+      <w:lvlJc w:val="left"/>
+      <w:pPr>
+        <w:ind w:left="2160" w:hanging="360"/>
+      </w:pPr>
+      <w:rPr>
+        <w:rFonts w:ascii="Wingdings" w:hAnsi="Wingdings" w:hint="default"/>
+      </w:rPr>
+    </w:lvl>
+    <w:lvl w:ilvl="3" w:tplc="04090001" w:tentative="1">
+      <w:start w:val="1"/>
+      <w:numFmt w:val="bullet"/>
+      <w:lvlText w:val=""/>
+      <w:lvlJc w:val="left"/>
+      <w:pPr>
+        <w:ind w:left="2880" w:hanging="360"/>
+      </w:pPr>
+      <w:rPr>
+        <w:rFonts w:ascii="Symbol" w:hAnsi="Symbol" w:hint="default"/>
+      </w:rPr>
+    </w:lvl>
+    <w:lvl w:ilvl="4" w:tplc="04090003" w:tentative="1">
+      <w:start w:val="1"/>
+      <w:numFmt w:val="bullet"/>
+      <w:lvlText w:val="o"/>
+      <w:lvlJc w:val="left"/>
+      <w:pPr>
+        <w:ind w:left="3600" w:hanging="360"/>
+      </w:pPr>
+      <w:rPr>
+        <w:rFonts w:ascii="Courier New" w:hAnsi="Courier New" w:hint="default"/>
+      </w:rPr>
+    </w:lvl>
+    <w:lvl w:ilvl="5" w:tplc="04090005" w:tentative="1">
+      <w:start w:val="1"/>
+      <w:numFmt w:val="bullet"/>
+      <w:lvlText w:val=""/>
+      <w:lvlJc w:val="left"/>
+      <w:pPr>
+        <w:ind w:left="4320" w:hanging="360"/>
+      </w:pPr>
+      <w:rPr>
+        <w:rFonts w:ascii="Wingdings" w:hAnsi="Wingdings" w:hint="default"/>
+      </w:rPr>
+    </w:lvl>
+    <w:lvl w:ilvl="6" w:tplc="04090001" w:tentative="1">
+      <w:start w:val="1"/>
+      <w:numFmt w:val="bullet"/>
+      <w:lvlText w:val=""/>
+      <w:lvlJc w:val="left"/>
+      <w:pPr>
+        <w:ind w:left="5040" w:hanging="360"/>
+      </w:pPr>
+      <w:rPr>
+        <w:rFonts w:ascii="Symbol" w:hAnsi="Symbol" w:hint="default"/>
+      </w:rPr>
+    </w:lvl>
+    <w:lvl w:ilvl="7" w:tplc="04090003" w:tentative="1">
+      <w:start w:val="1"/>
+      <w:numFmt w:val="bullet"/>
+      <w:lvlText w:val="o"/>
+      <w:lvlJc w:val="left"/>
+      <w:pPr>
+        <w:ind w:left="5760" w:hanging="360"/>
+      </w:pPr>
+      <w:rPr>
+        <w:rFonts w:ascii="Courier New" w:hAnsi="Courier New" w:hint="default"/>
+      </w:rPr>
+    </w:lvl>
+    <w:lvl w:ilvl="8" w:tplc="04090005" w:tentative="1">
+      <w:start w:val="1"/>
+      <w:numFmt w:val="bullet"/>
+      <w:lvlText w:val=""/>
+      <w:lvlJc w:val="left"/>
+      <w:pPr>
+        <w:ind w:left="6480" w:hanging="360"/>
+      </w:pPr>
+      <w:rPr>
+        <w:rFonts w:ascii="Wingdings" w:hAnsi="Wingdings" w:hint="default"/>
+      </w:rPr>
+    </w:lvl>
+  </w:abstractNum>
+  <w:num w:numId="1">
+    <w:abstractNumId w:val="3"/>
+  </w:num>
+  <w:num w:numId="2">
+    <w:abstractNumId w:val="1"/>
+  </w:num>
+  <w:num w:numId="3">
+    <w:abstractNumId w:val="2"/>
+  </w:num>
+  <w:num w:numId="4">
+    <w:abstractNumId w:val="0"/>
+  </w:num>
+</w:numbering>
+</file>
+
 <file path=word/styles.xml><?xml version="1.0" encoding="utf-8"?>
 <w:styles xmlns:mc="http://schemas.openxmlformats.org/markup-compatibility/2006" xmlns:r="http://schemas.openxmlformats.org/officeDocument/2006/relationships" xmlns:w="http://schemas.openxmlformats.org/wordprocessingml/2006/main" xmlns:w14="http://schemas.microsoft.com/office/word/2010/wordml" xmlns:w15="http://schemas.microsoft.com/office/word/2012/wordml" xmlns:w16cid="http://schemas.microsoft.com/office/word/2016/wordml/cid" xmlns:w16se="http://schemas.microsoft.com/office/word/2015/wordml/symex" mc:Ignorable="w14 w15 w16se w16cid">
   <w:docDefaults>
@@ -3901,7 +4594,7 @@
     </w:rPrDefault>
     <w:pPrDefault/>
   </w:docDefaults>
-  <w:latentStyles w:defLockedState="0" w:defUIPriority="99" w:defSemiHidden="0" w:defUnhideWhenUsed="0" w:defQFormat="0" w:count="377">
+  <w:latentStyles w:defLockedState="0" w:defUIPriority="99" w:defSemiHidden="0" w:defUnhideWhenUsed="0" w:defQFormat="0" w:count="376">
     <w:lsdException w:name="Normal" w:uiPriority="0" w:qFormat="1"/>
     <w:lsdException w:name="heading 1" w:uiPriority="9" w:qFormat="1"/>
     <w:lsdException w:name="heading 2" w:semiHidden="1" w:uiPriority="9" w:unhideWhenUsed="1" w:qFormat="1"/>
@@ -4276,7 +4969,6 @@
     <w:lsdException w:name="Mention" w:semiHidden="1" w:unhideWhenUsed="1"/>
     <w:lsdException w:name="Smart Hyperlink" w:semiHidden="1" w:unhideWhenUsed="1"/>
     <w:lsdException w:name="Smart Link" w:semiHidden="1" w:unhideWhenUsed="1"/>
-    <w:lsdException w:name="Smart Link Error" w:semiHidden="1" w:unhideWhenUsed="1"/>
   </w:latentStyles>
   <w:style w:type="paragraph" w:default="1" w:styleId="Normal">
     <w:name w:val="Normal"/>
@@ -4335,6 +5027,17 @@
       <w:sz w:val="18"/>
       <w:szCs w:val="18"/>
     </w:rPr>
+  </w:style>
+  <w:style w:type="paragraph" w:styleId="ListParagraph">
+    <w:name w:val="List Paragraph"/>
+    <w:basedOn w:val="Normal"/>
+    <w:uiPriority w:val="34"/>
+    <w:qFormat/>
+    <w:rsid w:val="00417BDF"/>
+    <w:pPr>
+      <w:ind w:left="720"/>
+      <w:contextualSpacing/>
+    </w:pPr>
   </w:style>
 </w:styles>
 </file>

</xml_diff>